<commit_message>
Aggiunte cose doc, commenti modificati a championship, il resto è munnezza .pyc
</commit_message>
<xml_diff>
--- a/Relazione.docx
+++ b/Relazione.docx
@@ -5,6 +5,7 @@
     <w:p>
       <w:pPr>
         <w:ind w:firstLine="708"/>
+        <w:jc w:val="both"/>
         <w:rPr>
           <w:rFonts w:ascii="Times New Roman" w:hAnsi="Times New Roman" w:cs="Times New Roman"/>
           <w:b/>
@@ -37,6 +38,7 @@
     <w:p>
       <w:pPr>
         <w:ind w:firstLine="708"/>
+        <w:jc w:val="both"/>
         <w:rPr>
           <w:rFonts w:ascii="Times New Roman" w:hAnsi="Times New Roman" w:cs="Times New Roman"/>
           <w:lang w:val="it-IT"/>
@@ -52,14 +54,16 @@
     </w:p>
     <w:p>
       <w:pPr>
-        <w:rPr>
-          <w:rFonts w:ascii="Times New Roman" w:hAnsi="Times New Roman" w:cs="Times New Roman"/>
-          <w:lang w:val="it-IT"/>
-        </w:rPr>
-      </w:pPr>
-    </w:p>
-    <w:p>
-      <w:pPr>
+        <w:jc w:val="both"/>
+        <w:rPr>
+          <w:rFonts w:ascii="Times New Roman" w:hAnsi="Times New Roman" w:cs="Times New Roman"/>
+          <w:lang w:val="it-IT"/>
+        </w:rPr>
+      </w:pPr>
+    </w:p>
+    <w:p>
+      <w:pPr>
+        <w:jc w:val="both"/>
         <w:rPr>
           <w:rFonts w:ascii="Times New Roman" w:hAnsi="Times New Roman" w:cs="Times New Roman"/>
           <w:lang w:val="it-IT"/>
@@ -69,6 +73,7 @@
     <w:p>
       <w:pPr>
         <w:ind w:firstLine="708"/>
+        <w:jc w:val="both"/>
         <w:rPr>
           <w:rFonts w:ascii="Times New Roman" w:hAnsi="Times New Roman" w:cs="Times New Roman"/>
           <w:b/>
@@ -90,6 +95,7 @@
     </w:p>
     <w:p>
       <w:pPr>
+        <w:jc w:val="both"/>
         <w:rPr>
           <w:rFonts w:ascii="Times New Roman" w:hAnsi="Times New Roman" w:cs="Times New Roman"/>
           <w:b/>
@@ -102,6 +108,7 @@
     <w:p>
       <w:pPr>
         <w:ind w:firstLine="708"/>
+        <w:jc w:val="both"/>
         <w:rPr>
           <w:rFonts w:ascii="Times New Roman" w:hAnsi="Times New Roman" w:cs="Times New Roman"/>
           <w:b/>
@@ -120,6 +127,7 @@
     <w:p>
       <w:pPr>
         <w:ind w:firstLine="708"/>
+        <w:jc w:val="both"/>
         <w:rPr>
           <w:rFonts w:ascii="Times New Roman" w:hAnsi="Times New Roman" w:cs="Times New Roman"/>
           <w:lang w:val="it-IT"/>
@@ -176,35 +184,7 @@
           <w:rFonts w:ascii="Times New Roman" w:hAnsi="Times New Roman" w:cs="Times New Roman"/>
           <w:lang w:val="it-IT"/>
         </w:rPr>
-        <w:t xml:space="preserve">) </w:t>
-      </w:r>
-      <w:r>
-        <w:rPr>
-          <w:rFonts w:ascii="Times New Roman" w:hAnsi="Times New Roman" w:cs="Times New Roman"/>
-          <w:lang w:val="it-IT"/>
-        </w:rPr>
-        <w:t xml:space="preserve">e </w:t>
-      </w:r>
-      <w:r>
-        <w:rPr>
-          <w:rFonts w:ascii="Times New Roman" w:hAnsi="Times New Roman" w:cs="Times New Roman"/>
-          <w:lang w:val="it-IT"/>
-        </w:rPr>
-        <w:t>del</w:t>
-      </w:r>
-      <w:r>
-        <w:rPr>
-          <w:rFonts w:ascii="Times New Roman" w:hAnsi="Times New Roman" w:cs="Times New Roman"/>
-          <w:lang w:val="it-IT"/>
-        </w:rPr>
-        <w:t>le giornate che hanno ospitato partite rinviate</w:t>
-      </w:r>
-      <w:r>
-        <w:rPr>
-          <w:rFonts w:ascii="Times New Roman" w:hAnsi="Times New Roman" w:cs="Times New Roman"/>
-          <w:lang w:val="it-IT"/>
-        </w:rPr>
-        <w:t xml:space="preserve">. Esse a loro volta, contengono la lista dei match della giornata di riferimento. Ogni match racchiude al suo interno tutte le informazioni della riga del foglio Excel utili per quella partita: Date, </w:t>
+        <w:t xml:space="preserve">) e delle giornate che hanno ospitato partite rinviate. Esse a loro volta, contengono la lista dei match della giornata di riferimento. Ogni match racchiude al suo interno tutte le informazioni della riga del foglio Excel utili per quella partita: Date, </w:t>
       </w:r>
       <w:proofErr w:type="spellStart"/>
       <w:r>
@@ -242,6 +222,7 @@
     <w:p>
       <w:pPr>
         <w:ind w:firstLine="708"/>
+        <w:jc w:val="both"/>
         <w:rPr>
           <w:rFonts w:ascii="Times New Roman" w:hAnsi="Times New Roman" w:cs="Times New Roman"/>
           <w:lang w:val="it-IT"/>
@@ -343,6 +324,7 @@
     <w:p>
       <w:pPr>
         <w:ind w:firstLine="708"/>
+        <w:jc w:val="both"/>
         <w:rPr>
           <w:rFonts w:ascii="Times New Roman" w:hAnsi="Times New Roman" w:cs="Times New Roman"/>
           <w:lang w:val="it-IT"/>
@@ -379,6 +361,7 @@
     </w:p>
     <w:p>
       <w:pPr>
+        <w:jc w:val="both"/>
         <w:rPr>
           <w:rFonts w:ascii="Times New Roman" w:hAnsi="Times New Roman" w:cs="Times New Roman"/>
           <w:lang w:val="it-IT"/>
@@ -388,6 +371,7 @@
     <w:p>
       <w:pPr>
         <w:ind w:firstLine="708"/>
+        <w:jc w:val="both"/>
         <w:rPr>
           <w:rFonts w:ascii="Times New Roman" w:hAnsi="Times New Roman" w:cs="Times New Roman"/>
           <w:b/>
@@ -422,6 +406,7 @@
     <w:p>
       <w:pPr>
         <w:ind w:firstLine="708"/>
+        <w:jc w:val="both"/>
         <w:rPr>
           <w:rFonts w:ascii="Times New Roman" w:hAnsi="Times New Roman" w:cs="Times New Roman"/>
           <w:lang w:val="it-IT"/>
@@ -494,30 +479,41 @@
     <w:p>
       <w:pPr>
         <w:ind w:firstLine="708"/>
-        <w:rPr>
-          <w:rFonts w:ascii="Times New Roman" w:hAnsi="Times New Roman" w:cs="Times New Roman"/>
-          <w:lang w:val="it-IT"/>
-        </w:rPr>
-      </w:pPr>
-      <w:r>
-        <w:rPr>
-          <w:rFonts w:ascii="Times New Roman" w:hAnsi="Times New Roman" w:cs="Times New Roman"/>
-          <w:lang w:val="it-IT"/>
-        </w:rPr>
-        <w:t>Precisamente la complessità temporale per l’inserimento dei dati, è …</w:t>
+        <w:jc w:val="both"/>
+        <w:rPr>
+          <w:rFonts w:ascii="Times New Roman" w:hAnsi="Times New Roman" w:cs="Times New Roman"/>
+          <w:lang w:val="it-IT"/>
+        </w:rPr>
+      </w:pPr>
+      <w:r>
+        <w:rPr>
+          <w:rFonts w:ascii="Times New Roman" w:hAnsi="Times New Roman" w:cs="Times New Roman"/>
+          <w:lang w:val="it-IT"/>
+        </w:rPr>
+        <w:t xml:space="preserve">Precisamente la complessità temporale per l’inserimento dei dati, è </w:t>
+      </w:r>
+      <w:r>
+        <w:rPr>
+          <w:rFonts w:ascii="Times New Roman" w:hAnsi="Times New Roman" w:cs="Times New Roman"/>
+          <w:highlight w:val="yellow"/>
+          <w:lang w:val="it-IT"/>
+        </w:rPr>
+        <w:t>…</w:t>
       </w:r>
     </w:p>
     <w:p>
       <w:pPr>
         <w:ind w:firstLine="708"/>
-        <w:rPr>
-          <w:rFonts w:ascii="Times New Roman" w:hAnsi="Times New Roman" w:cs="Times New Roman"/>
-          <w:lang w:val="it-IT"/>
-        </w:rPr>
-      </w:pPr>
-    </w:p>
-    <w:p>
-      <w:pPr>
+        <w:jc w:val="both"/>
+        <w:rPr>
+          <w:rFonts w:ascii="Times New Roman" w:hAnsi="Times New Roman" w:cs="Times New Roman"/>
+          <w:lang w:val="it-IT"/>
+        </w:rPr>
+      </w:pPr>
+    </w:p>
+    <w:p>
+      <w:pPr>
+        <w:jc w:val="both"/>
         <w:rPr>
           <w:rFonts w:ascii="Times New Roman" w:hAnsi="Times New Roman" w:cs="Times New Roman"/>
           <w:lang w:val="it-IT"/>
@@ -527,6 +523,7 @@
     <w:p>
       <w:pPr>
         <w:ind w:firstLine="360"/>
+        <w:jc w:val="both"/>
         <w:rPr>
           <w:rFonts w:ascii="Times New Roman" w:hAnsi="Times New Roman" w:cs="Times New Roman"/>
           <w:lang w:val="it-IT"/>
@@ -547,6 +544,7 @@
           <w:ilvl w:val="0"/>
           <w:numId w:val="1"/>
         </w:numPr>
+        <w:jc w:val="both"/>
         <w:rPr>
           <w:rFonts w:ascii="Times New Roman" w:hAnsi="Times New Roman" w:cs="Times New Roman"/>
           <w:lang w:val="it-IT"/>
@@ -606,6 +604,7 @@
           <w:ilvl w:val="0"/>
           <w:numId w:val="1"/>
         </w:numPr>
+        <w:jc w:val="both"/>
         <w:rPr>
           <w:rFonts w:ascii="Times New Roman" w:hAnsi="Times New Roman" w:cs="Times New Roman"/>
           <w:lang w:val="it-IT"/>
@@ -858,54 +857,47 @@
           <w:rFonts w:ascii="Times New Roman" w:hAnsi="Times New Roman" w:cs="Times New Roman"/>
           <w:lang w:val="it-IT"/>
         </w:rPr>
-        <w:t xml:space="preserve">m il numero delle squadre. Quindi, la complessità totale </w:t>
-      </w:r>
+        <w:t xml:space="preserve">m il numero delle squadre. Quindi, la complessità totale è di </w:t>
+      </w:r>
+      <w:proofErr w:type="gramStart"/>
+      <w:r>
+        <w:rPr>
+          <w:rFonts w:ascii="Times New Roman" w:hAnsi="Times New Roman" w:cs="Times New Roman"/>
+          <w:lang w:val="it-IT"/>
+        </w:rPr>
+        <w:t>O(</w:t>
+      </w:r>
+      <w:proofErr w:type="gramEnd"/>
+      <w:r>
+        <w:rPr>
+          <w:rFonts w:ascii="Times New Roman" w:hAnsi="Times New Roman" w:cs="Times New Roman"/>
+          <w:lang w:val="it-IT"/>
+        </w:rPr>
+        <w:t xml:space="preserve">n + </w:t>
+      </w:r>
+      <w:proofErr w:type="spellStart"/>
+      <w:r>
+        <w:rPr>
+          <w:rFonts w:ascii="Times New Roman" w:hAnsi="Times New Roman" w:cs="Times New Roman"/>
+          <w:lang w:val="it-IT"/>
+        </w:rPr>
+        <w:t>logk</w:t>
+      </w:r>
+      <w:proofErr w:type="spellEnd"/>
+      <w:r>
+        <w:rPr>
+          <w:rFonts w:ascii="Times New Roman" w:hAnsi="Times New Roman" w:cs="Times New Roman"/>
+          <w:lang w:val="it-IT"/>
+        </w:rPr>
+        <w:t xml:space="preserve">+ </w:t>
+      </w:r>
+      <w:proofErr w:type="spellStart"/>
       <w:r>
         <w:rPr>
           <w:rFonts w:ascii="Times New Roman" w:hAnsi="Times New Roman" w:cs="Times New Roman"/>
           <w:lang w:val="it-IT"/>
         </w:rPr>
         <w:lastRenderedPageBreak/>
-        <w:t xml:space="preserve">è di </w:t>
-      </w:r>
-      <w:proofErr w:type="gramStart"/>
-      <w:r>
-        <w:rPr>
-          <w:rFonts w:ascii="Times New Roman" w:hAnsi="Times New Roman" w:cs="Times New Roman"/>
-          <w:lang w:val="it-IT"/>
-        </w:rPr>
-        <w:t>O(</w:t>
-      </w:r>
-      <w:proofErr w:type="gramEnd"/>
-      <w:r>
-        <w:rPr>
-          <w:rFonts w:ascii="Times New Roman" w:hAnsi="Times New Roman" w:cs="Times New Roman"/>
-          <w:lang w:val="it-IT"/>
-        </w:rPr>
-        <w:t xml:space="preserve">n + </w:t>
-      </w:r>
-      <w:proofErr w:type="spellStart"/>
-      <w:r>
-        <w:rPr>
-          <w:rFonts w:ascii="Times New Roman" w:hAnsi="Times New Roman" w:cs="Times New Roman"/>
-          <w:lang w:val="it-IT"/>
-        </w:rPr>
-        <w:t>logk</w:t>
-      </w:r>
-      <w:proofErr w:type="spellEnd"/>
-      <w:r>
-        <w:rPr>
-          <w:rFonts w:ascii="Times New Roman" w:hAnsi="Times New Roman" w:cs="Times New Roman"/>
-          <w:lang w:val="it-IT"/>
-        </w:rPr>
-        <w:t xml:space="preserve">+ </w:t>
-      </w:r>
-      <w:proofErr w:type="spellStart"/>
-      <w:r>
-        <w:rPr>
-          <w:rFonts w:ascii="Times New Roman" w:hAnsi="Times New Roman" w:cs="Times New Roman"/>
-          <w:lang w:val="it-IT"/>
-        </w:rPr>
         <w:t>mlogm</w:t>
       </w:r>
       <w:proofErr w:type="spellEnd"/>
@@ -951,6 +943,8 @@
         </w:rPr>
         <w:t>.</w:t>
       </w:r>
+      <w:bookmarkStart w:id="0" w:name="_GoBack"/>
+      <w:bookmarkEnd w:id="0"/>
     </w:p>
     <w:p>
       <w:pPr>
@@ -959,45 +953,18 @@
           <w:ilvl w:val="0"/>
           <w:numId w:val="1"/>
         </w:numPr>
-        <w:rPr>
-          <w:rFonts w:ascii="Times New Roman" w:hAnsi="Times New Roman" w:cs="Times New Roman"/>
-          <w:lang w:val="it-IT"/>
-        </w:rPr>
-      </w:pPr>
-      <w:r>
-        <w:rPr>
-          <w:rFonts w:ascii="Times New Roman" w:hAnsi="Times New Roman" w:cs="Times New Roman"/>
-          <w:lang w:val="it-IT"/>
-        </w:rPr>
-        <w:t xml:space="preserve">Per il </w:t>
-      </w:r>
-      <w:r>
-        <w:rPr>
-          <w:rFonts w:ascii="Times New Roman" w:hAnsi="Times New Roman" w:cs="Times New Roman"/>
-          <w:lang w:val="it-IT"/>
-        </w:rPr>
-        <w:t>terzo</w:t>
-      </w:r>
-      <w:r>
-        <w:rPr>
-          <w:rFonts w:ascii="Times New Roman" w:hAnsi="Times New Roman" w:cs="Times New Roman"/>
-          <w:lang w:val="it-IT"/>
-        </w:rPr>
-        <w:t xml:space="preserve"> quesito è necessaria prima la selezione di un campionato, poi quella di una giornata, e infine, la stampa della classifica</w:t>
-      </w:r>
-      <w:r>
-        <w:rPr>
-          <w:rFonts w:ascii="Times New Roman" w:hAnsi="Times New Roman" w:cs="Times New Roman"/>
-          <w:lang w:val="it-IT"/>
-        </w:rPr>
-        <w:t xml:space="preserve"> parziale (riguardante il primo tempo)</w:t>
-      </w:r>
-      <w:r>
-        <w:rPr>
-          <w:rFonts w:ascii="Times New Roman" w:hAnsi="Times New Roman" w:cs="Times New Roman"/>
-          <w:lang w:val="it-IT"/>
-        </w:rPr>
-        <w:t xml:space="preserve"> per la giornata indicata, con le partite giocate da ogni squadra. Per la selezione del campionato è richiesto tempo O(n) con n numero dei campionati. Per la selezione della giornata, la complessità è O(</w:t>
+        <w:jc w:val="both"/>
+        <w:rPr>
+          <w:rFonts w:ascii="Times New Roman" w:hAnsi="Times New Roman" w:cs="Times New Roman"/>
+          <w:lang w:val="it-IT"/>
+        </w:rPr>
+      </w:pPr>
+      <w:r>
+        <w:rPr>
+          <w:rFonts w:ascii="Times New Roman" w:hAnsi="Times New Roman" w:cs="Times New Roman"/>
+          <w:lang w:val="it-IT"/>
+        </w:rPr>
+        <w:t>Per il terzo quesito è necessaria prima la selezione di un campionato, poi quella di una giornata, e infine, la stampa della classifica parziale (riguardante il primo tempo) per la giornata indicata, con le partite giocate da ogni squadra. Per la selezione del campionato è richiesto tempo O(n) con n numero dei campionati. Per la selezione della giornata, la complessità è O(</w:t>
       </w:r>
       <w:proofErr w:type="spellStart"/>
       <w:r>
@@ -1061,14 +1028,7 @@
           <w:rFonts w:ascii="Times New Roman" w:hAnsi="Times New Roman" w:cs="Times New Roman"/>
           <w:lang w:val="it-IT"/>
         </w:rPr>
-        <w:t xml:space="preserve"> delle partite rinviate. Per la classifica </w:t>
-      </w:r>
-      <w:r>
-        <w:rPr>
-          <w:rFonts w:ascii="Times New Roman" w:hAnsi="Times New Roman" w:cs="Times New Roman"/>
-          <w:lang w:val="it-IT"/>
-        </w:rPr>
-        <w:t xml:space="preserve">parziale di quella giornata, poiché utilizziamo una </w:t>
+        <w:t xml:space="preserve"> delle partite rinviate. Per la classifica parziale di quella giornata, poiché utilizziamo una </w:t>
       </w:r>
       <w:r>
         <w:rPr>
@@ -1201,14 +1161,7 @@
           <w:rFonts w:ascii="Times New Roman" w:hAnsi="Times New Roman" w:cs="Times New Roman"/>
           <w:lang w:val="it-IT"/>
         </w:rPr>
-        <w:t>, come nel quesito precedente</w:t>
-      </w:r>
-      <w:r>
-        <w:rPr>
-          <w:rFonts w:ascii="Times New Roman" w:hAnsi="Times New Roman" w:cs="Times New Roman"/>
-          <w:lang w:val="it-IT"/>
-        </w:rPr>
-        <w:t>.</w:t>
+        <w:t>, come nel quesito precedente.</w:t>
       </w:r>
     </w:p>
     <w:p>
@@ -1218,17 +1171,82 @@
           <w:ilvl w:val="0"/>
           <w:numId w:val="1"/>
         </w:numPr>
-        <w:rPr>
-          <w:rFonts w:ascii="Times New Roman" w:hAnsi="Times New Roman" w:cs="Times New Roman"/>
-          <w:lang w:val="it-IT"/>
-        </w:rPr>
-      </w:pPr>
-      <w:r>
-        <w:rPr>
-          <w:rFonts w:ascii="Times New Roman" w:hAnsi="Times New Roman" w:cs="Times New Roman"/>
-          <w:lang w:val="it-IT"/>
-        </w:rPr>
-        <w:t>ciao</w:t>
+        <w:jc w:val="both"/>
+        <w:rPr>
+          <w:rFonts w:ascii="Times New Roman" w:hAnsi="Times New Roman" w:cs="Times New Roman"/>
+          <w:lang w:val="it-IT"/>
+        </w:rPr>
+      </w:pPr>
+      <w:r>
+        <w:rPr>
+          <w:rFonts w:ascii="Times New Roman" w:hAnsi="Times New Roman" w:cs="Times New Roman"/>
+          <w:lang w:val="it-IT"/>
+        </w:rPr>
+        <w:t>Per il quarto quesito è necessaria prima la selezione di un campionato e di una giornata, e infine, stampare per ogni squadra gli ultimi 5 risultati (sequenza W/D/A). Per la selezione del campionato è richiesto tempo O(n) con n numero dei campionati. Per la selezione della giornata, la complessità è O(</w:t>
+      </w:r>
+      <w:proofErr w:type="spellStart"/>
+      <w:r>
+        <w:rPr>
+          <w:rFonts w:ascii="Times New Roman" w:hAnsi="Times New Roman" w:cs="Times New Roman"/>
+          <w:lang w:val="it-IT"/>
+        </w:rPr>
+        <w:t>logk</w:t>
+      </w:r>
+      <w:proofErr w:type="spellEnd"/>
+      <w:r>
+        <w:rPr>
+          <w:rFonts w:ascii="Times New Roman" w:hAnsi="Times New Roman" w:cs="Times New Roman"/>
+          <w:lang w:val="it-IT"/>
+        </w:rPr>
+        <w:t xml:space="preserve">), con k numero delle giornate + </w:t>
+      </w:r>
+      <w:proofErr w:type="spellStart"/>
+      <w:r>
+        <w:rPr>
+          <w:rFonts w:ascii="Times New Roman" w:hAnsi="Times New Roman" w:cs="Times New Roman"/>
+          <w:lang w:val="it-IT"/>
+        </w:rPr>
+        <w:t>giornate</w:t>
+      </w:r>
+      <w:proofErr w:type="spellEnd"/>
+      <w:r>
+        <w:rPr>
+          <w:rFonts w:ascii="Times New Roman" w:hAnsi="Times New Roman" w:cs="Times New Roman"/>
+          <w:lang w:val="it-IT"/>
+        </w:rPr>
+        <w:t xml:space="preserve"> delle partite rinviate. Per accedere alla squadra in questione il tempo richiesto è O(m), numero delle squadre, poiché si effettua un ciclo for sui 5 giorni (ma 5 è costante e quindi lascia il risultato invariato) e un ciclo for sui match di quella giornata che richiede tempo O(m). Per accedere ai risultati sono necessarie operazioni costanti. Quindi la complessità totale è </w:t>
+      </w:r>
+      <w:proofErr w:type="gramStart"/>
+      <w:r>
+        <w:rPr>
+          <w:rFonts w:ascii="Times New Roman" w:hAnsi="Times New Roman" w:cs="Times New Roman"/>
+          <w:lang w:val="it-IT"/>
+        </w:rPr>
+        <w:t>O(</w:t>
+      </w:r>
+      <w:proofErr w:type="gramEnd"/>
+      <w:r>
+        <w:rPr>
+          <w:rFonts w:ascii="Times New Roman" w:hAnsi="Times New Roman" w:cs="Times New Roman"/>
+          <w:lang w:val="it-IT"/>
+        </w:rPr>
+        <w:t xml:space="preserve">n + </w:t>
+      </w:r>
+      <w:proofErr w:type="spellStart"/>
+      <w:r>
+        <w:rPr>
+          <w:rFonts w:ascii="Times New Roman" w:hAnsi="Times New Roman" w:cs="Times New Roman"/>
+          <w:lang w:val="it-IT"/>
+        </w:rPr>
+        <w:t>logk</w:t>
+      </w:r>
+      <w:proofErr w:type="spellEnd"/>
+      <w:r>
+        <w:rPr>
+          <w:rFonts w:ascii="Times New Roman" w:hAnsi="Times New Roman" w:cs="Times New Roman"/>
+          <w:lang w:val="it-IT"/>
+        </w:rPr>
+        <w:t xml:space="preserve"> + m).</w:t>
       </w:r>
     </w:p>
     <w:p>
@@ -1238,17 +1256,100 @@
           <w:ilvl w:val="0"/>
           <w:numId w:val="1"/>
         </w:numPr>
-        <w:rPr>
-          <w:rFonts w:ascii="Times New Roman" w:hAnsi="Times New Roman" w:cs="Times New Roman"/>
-          <w:lang w:val="it-IT"/>
-        </w:rPr>
-      </w:pPr>
-      <w:r>
-        <w:rPr>
-          <w:rFonts w:ascii="Times New Roman" w:hAnsi="Times New Roman" w:cs="Times New Roman"/>
-          <w:lang w:val="it-IT"/>
-        </w:rPr>
-        <w:t>ciao</w:t>
+        <w:jc w:val="both"/>
+        <w:rPr>
+          <w:rFonts w:ascii="Times New Roman" w:hAnsi="Times New Roman" w:cs="Times New Roman"/>
+          <w:lang w:val="it-IT"/>
+        </w:rPr>
+      </w:pPr>
+      <w:r>
+        <w:rPr>
+          <w:rFonts w:ascii="Times New Roman" w:hAnsi="Times New Roman" w:cs="Times New Roman"/>
+          <w:lang w:val="it-IT"/>
+        </w:rPr>
+        <w:t xml:space="preserve">Per il quinto quesito è necessaria, previa la scelta di un determinato giorno, la stampa dei risultati di tutte le partite giocate in quel giorno. Poiché le date nella struttura dati vengono salvate in </w:t>
+      </w:r>
+      <w:proofErr w:type="spellStart"/>
+      <w:r>
+        <w:rPr>
+          <w:rFonts w:ascii="Times New Roman" w:hAnsi="Times New Roman" w:cs="Times New Roman"/>
+          <w:lang w:val="it-IT"/>
+        </w:rPr>
+        <w:t>timestamp</w:t>
+      </w:r>
+      <w:proofErr w:type="spellEnd"/>
+      <w:r>
+        <w:rPr>
+          <w:rFonts w:ascii="Times New Roman" w:hAnsi="Times New Roman" w:cs="Times New Roman"/>
+          <w:lang w:val="it-IT"/>
+        </w:rPr>
+        <w:t xml:space="preserve">, avviene prima la conversione della data con tempo costante nella funzione </w:t>
+      </w:r>
+      <w:proofErr w:type="spellStart"/>
+      <w:proofErr w:type="gramStart"/>
+      <w:r>
+        <w:rPr>
+          <w:rFonts w:ascii="Times New Roman" w:hAnsi="Times New Roman" w:cs="Times New Roman"/>
+          <w:lang w:val="it-IT"/>
+        </w:rPr>
+        <w:t>getMatches</w:t>
+      </w:r>
+      <w:proofErr w:type="spellEnd"/>
+      <w:r>
+        <w:rPr>
+          <w:rFonts w:ascii="Times New Roman" w:hAnsi="Times New Roman" w:cs="Times New Roman"/>
+          <w:lang w:val="it-IT"/>
+        </w:rPr>
+        <w:t>(</w:t>
+      </w:r>
+      <w:proofErr w:type="gramEnd"/>
+      <w:r>
+        <w:rPr>
+          <w:rFonts w:ascii="Times New Roman" w:hAnsi="Times New Roman" w:cs="Times New Roman"/>
+          <w:lang w:val="it-IT"/>
+        </w:rPr>
+        <w:t>self, date). Questa funzione poi chiama la _</w:t>
+      </w:r>
+      <w:proofErr w:type="spellStart"/>
+      <w:proofErr w:type="gramStart"/>
+      <w:r>
+        <w:rPr>
+          <w:rFonts w:ascii="Times New Roman" w:hAnsi="Times New Roman" w:cs="Times New Roman"/>
+          <w:lang w:val="it-IT"/>
+        </w:rPr>
+        <w:t>searchDay</w:t>
+      </w:r>
+      <w:proofErr w:type="spellEnd"/>
+      <w:r>
+        <w:rPr>
+          <w:rFonts w:ascii="Times New Roman" w:hAnsi="Times New Roman" w:cs="Times New Roman"/>
+          <w:lang w:val="it-IT"/>
+        </w:rPr>
+        <w:t>(</w:t>
+      </w:r>
+      <w:proofErr w:type="gramEnd"/>
+      <w:r>
+        <w:rPr>
+          <w:rFonts w:ascii="Times New Roman" w:hAnsi="Times New Roman" w:cs="Times New Roman"/>
+          <w:lang w:val="it-IT"/>
+        </w:rPr>
+        <w:t>self, date, start, end) che utilizza una ricerca binaria ricorsiva per trovare la data di interesse e costruisce una lista di match disputati in quel giorno in O(</w:t>
+      </w:r>
+      <w:proofErr w:type="spellStart"/>
+      <w:r>
+        <w:rPr>
+          <w:rFonts w:ascii="Times New Roman" w:hAnsi="Times New Roman" w:cs="Times New Roman"/>
+          <w:lang w:val="it-IT"/>
+        </w:rPr>
+        <w:t>mlogm</w:t>
+      </w:r>
+      <w:proofErr w:type="spellEnd"/>
+      <w:r>
+        <w:rPr>
+          <w:rFonts w:ascii="Times New Roman" w:hAnsi="Times New Roman" w:cs="Times New Roman"/>
+          <w:lang w:val="it-IT"/>
+        </w:rPr>
+        <w:t>) con m il numero di date.</w:t>
       </w:r>
     </w:p>
     <w:p>
@@ -1258,20 +1359,140 @@
           <w:ilvl w:val="0"/>
           <w:numId w:val="1"/>
         </w:numPr>
-        <w:rPr>
-          <w:rFonts w:ascii="Times New Roman" w:hAnsi="Times New Roman" w:cs="Times New Roman"/>
-          <w:lang w:val="it-IT"/>
-        </w:rPr>
-      </w:pPr>
-      <w:proofErr w:type="spellStart"/>
-      <w:r>
-        <w:rPr>
-          <w:rFonts w:ascii="Times New Roman" w:hAnsi="Times New Roman" w:cs="Times New Roman"/>
-          <w:lang w:val="it-IT"/>
-        </w:rPr>
-        <w:t>ciaone</w:t>
-      </w:r>
-      <w:proofErr w:type="spellEnd"/>
+        <w:jc w:val="both"/>
+        <w:rPr>
+          <w:rFonts w:ascii="Times New Roman" w:hAnsi="Times New Roman" w:cs="Times New Roman"/>
+          <w:lang w:val="it-IT"/>
+        </w:rPr>
+      </w:pPr>
+      <w:r>
+        <w:rPr>
+          <w:rFonts w:ascii="Times New Roman" w:hAnsi="Times New Roman" w:cs="Times New Roman"/>
+          <w:lang w:val="it-IT"/>
+        </w:rPr>
+        <w:t xml:space="preserve">Per il sesto quesito è necessaria prima la selezione di una giornata in tutti i campionati, poi di un intero k per permettere la stampa delle k squadre che tra tutti i campionati hanno segnato più goal. In questo caso viene utilizzata la funzione </w:t>
+      </w:r>
+      <w:proofErr w:type="spellStart"/>
+      <w:proofErr w:type="gramStart"/>
+      <w:r>
+        <w:rPr>
+          <w:rFonts w:ascii="Times New Roman" w:hAnsi="Times New Roman" w:cs="Times New Roman"/>
+          <w:lang w:val="it-IT"/>
+        </w:rPr>
+        <w:t>getTeamMoreGoal</w:t>
+      </w:r>
+      <w:proofErr w:type="spellEnd"/>
+      <w:r>
+        <w:rPr>
+          <w:rFonts w:ascii="Times New Roman" w:hAnsi="Times New Roman" w:cs="Times New Roman"/>
+          <w:lang w:val="it-IT"/>
+        </w:rPr>
+        <w:t>(</w:t>
+      </w:r>
+      <w:proofErr w:type="gramEnd"/>
+      <w:r>
+        <w:rPr>
+          <w:rFonts w:ascii="Times New Roman" w:hAnsi="Times New Roman" w:cs="Times New Roman"/>
+          <w:lang w:val="it-IT"/>
+        </w:rPr>
+        <w:t xml:space="preserve">self, k, </w:t>
+      </w:r>
+      <w:proofErr w:type="spellStart"/>
+      <w:r>
+        <w:rPr>
+          <w:rFonts w:ascii="Times New Roman" w:hAnsi="Times New Roman" w:cs="Times New Roman"/>
+          <w:lang w:val="it-IT"/>
+        </w:rPr>
+        <w:t>day</w:t>
+      </w:r>
+      <w:proofErr w:type="spellEnd"/>
+      <w:r>
+        <w:rPr>
+          <w:rFonts w:ascii="Times New Roman" w:hAnsi="Times New Roman" w:cs="Times New Roman"/>
+          <w:lang w:val="it-IT"/>
+        </w:rPr>
+        <w:t xml:space="preserve">). Questa funzione crea una lista con tutte le squadre e i goal di tutti i campionati fino a quella giornata effettuandone l’ordinamento tramite </w:t>
+      </w:r>
+      <w:proofErr w:type="spellStart"/>
+      <w:r>
+        <w:rPr>
+          <w:rFonts w:ascii="Times New Roman" w:hAnsi="Times New Roman" w:cs="Times New Roman"/>
+          <w:lang w:val="it-IT"/>
+        </w:rPr>
+        <w:t>Quick</w:t>
+      </w:r>
+      <w:proofErr w:type="spellEnd"/>
+      <w:r>
+        <w:rPr>
+          <w:rFonts w:ascii="Times New Roman" w:hAnsi="Times New Roman" w:cs="Times New Roman"/>
+          <w:lang w:val="it-IT"/>
+        </w:rPr>
+        <w:t xml:space="preserve"> </w:t>
+      </w:r>
+      <w:proofErr w:type="spellStart"/>
+      <w:r>
+        <w:rPr>
+          <w:rFonts w:ascii="Times New Roman" w:hAnsi="Times New Roman" w:cs="Times New Roman"/>
+          <w:lang w:val="it-IT"/>
+        </w:rPr>
+        <w:t>Sort</w:t>
+      </w:r>
+      <w:proofErr w:type="spellEnd"/>
+      <w:r>
+        <w:rPr>
+          <w:rFonts w:ascii="Times New Roman" w:hAnsi="Times New Roman" w:cs="Times New Roman"/>
+          <w:lang w:val="it-IT"/>
+        </w:rPr>
+        <w:t xml:space="preserve">, e alla fine crea una seconda lista in cui ci sono soltanto le k squadre i cui goal rispondono correttamente al quesito. La complessità dell’algoritmo è </w:t>
+      </w:r>
+      <w:proofErr w:type="gramStart"/>
+      <w:r>
+        <w:rPr>
+          <w:rFonts w:ascii="Times New Roman" w:hAnsi="Times New Roman" w:cs="Times New Roman"/>
+          <w:lang w:val="it-IT"/>
+        </w:rPr>
+        <w:t>O(</w:t>
+      </w:r>
+      <w:proofErr w:type="gramEnd"/>
+      <w:r>
+        <w:rPr>
+          <w:rFonts w:ascii="Times New Roman" w:hAnsi="Times New Roman" w:cs="Times New Roman"/>
+          <w:lang w:val="it-IT"/>
+        </w:rPr>
+        <w:t xml:space="preserve">n + </w:t>
+      </w:r>
+      <w:proofErr w:type="spellStart"/>
+      <w:r>
+        <w:rPr>
+          <w:rFonts w:ascii="Times New Roman" w:hAnsi="Times New Roman" w:cs="Times New Roman"/>
+          <w:lang w:val="it-IT"/>
+        </w:rPr>
+        <w:t>logk</w:t>
+      </w:r>
+      <w:proofErr w:type="spellEnd"/>
+      <w:r>
+        <w:rPr>
+          <w:rFonts w:ascii="Times New Roman" w:hAnsi="Times New Roman" w:cs="Times New Roman"/>
+          <w:lang w:val="it-IT"/>
+        </w:rPr>
+        <w:t xml:space="preserve"> + </w:t>
+      </w:r>
+      <w:proofErr w:type="spellStart"/>
+      <w:r>
+        <w:rPr>
+          <w:rFonts w:ascii="Times New Roman" w:hAnsi="Times New Roman" w:cs="Times New Roman"/>
+          <w:lang w:val="it-IT"/>
+        </w:rPr>
+        <w:t>mlogm</w:t>
+      </w:r>
+      <w:proofErr w:type="spellEnd"/>
+      <w:r>
+        <w:rPr>
+          <w:rFonts w:ascii="Times New Roman" w:hAnsi="Times New Roman" w:cs="Times New Roman"/>
+          <w:lang w:val="it-IT"/>
+        </w:rPr>
+        <w:t>) con n numero dei campionati, k il numero delle giornate, ed m il numero delle squadre.</w:t>
+      </w:r>
     </w:p>
     <w:p>
       <w:pPr>
@@ -1280,17 +1501,153 @@
           <w:ilvl w:val="0"/>
           <w:numId w:val="1"/>
         </w:numPr>
-        <w:rPr>
-          <w:rFonts w:ascii="Times New Roman" w:hAnsi="Times New Roman" w:cs="Times New Roman"/>
-          <w:lang w:val="it-IT"/>
-        </w:rPr>
-      </w:pPr>
-      <w:r>
-        <w:rPr>
-          <w:rFonts w:ascii="Times New Roman" w:hAnsi="Times New Roman" w:cs="Times New Roman"/>
-          <w:lang w:val="it-IT"/>
-        </w:rPr>
-        <w:t>ciao</w:t>
+        <w:jc w:val="both"/>
+        <w:rPr>
+          <w:rFonts w:ascii="Times New Roman" w:hAnsi="Times New Roman" w:cs="Times New Roman"/>
+          <w:lang w:val="it-IT"/>
+        </w:rPr>
+      </w:pPr>
+      <w:r>
+        <w:rPr>
+          <w:rFonts w:ascii="Times New Roman" w:hAnsi="Times New Roman" w:cs="Times New Roman"/>
+          <w:lang w:val="it-IT"/>
+        </w:rPr>
+        <w:t>Per il settimo quesito è necessaria prima la selezione di una giornata in tutti i campionati, poi di un intero k per permettere la stampa delle k squadre che tra tutti i campionati hanno subito meno goal.</w:t>
+      </w:r>
+      <w:r>
+        <w:rPr>
+          <w:rFonts w:ascii="Times New Roman" w:hAnsi="Times New Roman" w:cs="Times New Roman"/>
+          <w:lang w:val="it-IT"/>
+        </w:rPr>
+        <w:t xml:space="preserve"> </w:t>
+      </w:r>
+      <w:r>
+        <w:rPr>
+          <w:rFonts w:ascii="Times New Roman" w:hAnsi="Times New Roman" w:cs="Times New Roman"/>
+          <w:lang w:val="it-IT"/>
+        </w:rPr>
+        <w:t xml:space="preserve">In questo caso viene utilizzata la funzione </w:t>
+      </w:r>
+      <w:proofErr w:type="spellStart"/>
+      <w:proofErr w:type="gramStart"/>
+      <w:r>
+        <w:rPr>
+          <w:rFonts w:ascii="Times New Roman" w:hAnsi="Times New Roman" w:cs="Times New Roman"/>
+          <w:lang w:val="it-IT"/>
+        </w:rPr>
+        <w:t>getTeamLessGoal</w:t>
+      </w:r>
+      <w:proofErr w:type="spellEnd"/>
+      <w:r>
+        <w:rPr>
+          <w:rFonts w:ascii="Times New Roman" w:hAnsi="Times New Roman" w:cs="Times New Roman"/>
+          <w:lang w:val="it-IT"/>
+        </w:rPr>
+        <w:t>(</w:t>
+      </w:r>
+      <w:proofErr w:type="gramEnd"/>
+      <w:r>
+        <w:rPr>
+          <w:rFonts w:ascii="Times New Roman" w:hAnsi="Times New Roman" w:cs="Times New Roman"/>
+          <w:lang w:val="it-IT"/>
+        </w:rPr>
+        <w:t xml:space="preserve">self, k, </w:t>
+      </w:r>
+      <w:proofErr w:type="spellStart"/>
+      <w:r>
+        <w:rPr>
+          <w:rFonts w:ascii="Times New Roman" w:hAnsi="Times New Roman" w:cs="Times New Roman"/>
+          <w:lang w:val="it-IT"/>
+        </w:rPr>
+        <w:t>day</w:t>
+      </w:r>
+      <w:proofErr w:type="spellEnd"/>
+      <w:r>
+        <w:rPr>
+          <w:rFonts w:ascii="Times New Roman" w:hAnsi="Times New Roman" w:cs="Times New Roman"/>
+          <w:lang w:val="it-IT"/>
+        </w:rPr>
+        <w:t xml:space="preserve">). Questa funzione crea una lista con tutte le squadre e i goal di tutti i campionati fino a quella giornata effettuandone l’ordinamento tramite </w:t>
+      </w:r>
+      <w:proofErr w:type="spellStart"/>
+      <w:r>
+        <w:rPr>
+          <w:rFonts w:ascii="Times New Roman" w:hAnsi="Times New Roman" w:cs="Times New Roman"/>
+          <w:lang w:val="it-IT"/>
+        </w:rPr>
+        <w:t>Quick</w:t>
+      </w:r>
+      <w:proofErr w:type="spellEnd"/>
+      <w:r>
+        <w:rPr>
+          <w:rFonts w:ascii="Times New Roman" w:hAnsi="Times New Roman" w:cs="Times New Roman"/>
+          <w:lang w:val="it-IT"/>
+        </w:rPr>
+        <w:t xml:space="preserve"> </w:t>
+      </w:r>
+      <w:proofErr w:type="spellStart"/>
+      <w:r>
+        <w:rPr>
+          <w:rFonts w:ascii="Times New Roman" w:hAnsi="Times New Roman" w:cs="Times New Roman"/>
+          <w:lang w:val="it-IT"/>
+        </w:rPr>
+        <w:t>Sort</w:t>
+      </w:r>
+      <w:proofErr w:type="spellEnd"/>
+      <w:r>
+        <w:rPr>
+          <w:rFonts w:ascii="Times New Roman" w:hAnsi="Times New Roman" w:cs="Times New Roman"/>
+          <w:lang w:val="it-IT"/>
+        </w:rPr>
+        <w:t xml:space="preserve">, e alla fine crea una seconda lista in cui ci sono soltanto le k squadre i cui goal rispondono correttamente al quesito. La complessità dell’algoritmo è, come nel caso precedente, </w:t>
+      </w:r>
+      <w:proofErr w:type="gramStart"/>
+      <w:r>
+        <w:rPr>
+          <w:rFonts w:ascii="Times New Roman" w:hAnsi="Times New Roman" w:cs="Times New Roman"/>
+          <w:lang w:val="it-IT"/>
+        </w:rPr>
+        <w:t>O(</w:t>
+      </w:r>
+      <w:proofErr w:type="gramEnd"/>
+      <w:r>
+        <w:rPr>
+          <w:rFonts w:ascii="Times New Roman" w:hAnsi="Times New Roman" w:cs="Times New Roman"/>
+          <w:lang w:val="it-IT"/>
+        </w:rPr>
+        <w:t xml:space="preserve">n + </w:t>
+      </w:r>
+      <w:proofErr w:type="spellStart"/>
+      <w:r>
+        <w:rPr>
+          <w:rFonts w:ascii="Times New Roman" w:hAnsi="Times New Roman" w:cs="Times New Roman"/>
+          <w:lang w:val="it-IT"/>
+        </w:rPr>
+        <w:t>logk</w:t>
+      </w:r>
+      <w:proofErr w:type="spellEnd"/>
+      <w:r>
+        <w:rPr>
+          <w:rFonts w:ascii="Times New Roman" w:hAnsi="Times New Roman" w:cs="Times New Roman"/>
+          <w:lang w:val="it-IT"/>
+        </w:rPr>
+        <w:t xml:space="preserve"> + </w:t>
+      </w:r>
+      <w:proofErr w:type="spellStart"/>
+      <w:r>
+        <w:rPr>
+          <w:rFonts w:ascii="Times New Roman" w:hAnsi="Times New Roman" w:cs="Times New Roman"/>
+          <w:lang w:val="it-IT"/>
+        </w:rPr>
+        <w:t>mlogm</w:t>
+      </w:r>
+      <w:proofErr w:type="spellEnd"/>
+      <w:r>
+        <w:rPr>
+          <w:rFonts w:ascii="Times New Roman" w:hAnsi="Times New Roman" w:cs="Times New Roman"/>
+          <w:lang w:val="it-IT"/>
+        </w:rPr>
+        <w:t>) con n numero dei campionati, k il numero delle giornate, ed m il numero delle squadre.</w:t>
       </w:r>
     </w:p>
     <w:p>
@@ -1300,17 +1657,139 @@
           <w:ilvl w:val="0"/>
           <w:numId w:val="1"/>
         </w:numPr>
-        <w:rPr>
-          <w:rFonts w:ascii="Times New Roman" w:hAnsi="Times New Roman" w:cs="Times New Roman"/>
-          <w:lang w:val="it-IT"/>
-        </w:rPr>
-      </w:pPr>
-      <w:r>
-        <w:rPr>
-          <w:rFonts w:ascii="Times New Roman" w:hAnsi="Times New Roman" w:cs="Times New Roman"/>
-          <w:lang w:val="it-IT"/>
-        </w:rPr>
-        <w:t>ciao</w:t>
+        <w:jc w:val="both"/>
+        <w:rPr>
+          <w:rFonts w:ascii="Times New Roman" w:hAnsi="Times New Roman" w:cs="Times New Roman"/>
+          <w:lang w:val="it-IT"/>
+        </w:rPr>
+      </w:pPr>
+      <w:r>
+        <w:rPr>
+          <w:rFonts w:ascii="Times New Roman" w:hAnsi="Times New Roman" w:cs="Times New Roman"/>
+          <w:lang w:val="it-IT"/>
+        </w:rPr>
+        <w:t xml:space="preserve">Per l’ottavo quesito è necessaria prima la selezione di una giornata in tutti i campionati, poi di un intero k per permettere la stampa delle k squadre che tra tutti i campionati hanno la migliore differenza reti. In questo caso viene utilizzata la funzione </w:t>
+      </w:r>
+      <w:proofErr w:type="spellStart"/>
+      <w:proofErr w:type="gramStart"/>
+      <w:r>
+        <w:rPr>
+          <w:rFonts w:ascii="Times New Roman" w:hAnsi="Times New Roman" w:cs="Times New Roman"/>
+          <w:lang w:val="it-IT"/>
+        </w:rPr>
+        <w:t>getTeamDiffGoal</w:t>
+      </w:r>
+      <w:proofErr w:type="spellEnd"/>
+      <w:r>
+        <w:rPr>
+          <w:rFonts w:ascii="Times New Roman" w:hAnsi="Times New Roman" w:cs="Times New Roman"/>
+          <w:lang w:val="it-IT"/>
+        </w:rPr>
+        <w:t>(</w:t>
+      </w:r>
+      <w:proofErr w:type="gramEnd"/>
+      <w:r>
+        <w:rPr>
+          <w:rFonts w:ascii="Times New Roman" w:hAnsi="Times New Roman" w:cs="Times New Roman"/>
+          <w:lang w:val="it-IT"/>
+        </w:rPr>
+        <w:t xml:space="preserve">self, k, </w:t>
+      </w:r>
+      <w:proofErr w:type="spellStart"/>
+      <w:r>
+        <w:rPr>
+          <w:rFonts w:ascii="Times New Roman" w:hAnsi="Times New Roman" w:cs="Times New Roman"/>
+          <w:lang w:val="it-IT"/>
+        </w:rPr>
+        <w:t>day</w:t>
+      </w:r>
+      <w:proofErr w:type="spellEnd"/>
+      <w:r>
+        <w:rPr>
+          <w:rFonts w:ascii="Times New Roman" w:hAnsi="Times New Roman" w:cs="Times New Roman"/>
+          <w:lang w:val="it-IT"/>
+        </w:rPr>
+        <w:t xml:space="preserve">). Questa funzione crea una lista con tutte le squadre e la differenza di goal di tutti i campionati fino a quella giornata effettuandone l’ordinamento tramite </w:t>
+      </w:r>
+      <w:proofErr w:type="spellStart"/>
+      <w:r>
+        <w:rPr>
+          <w:rFonts w:ascii="Times New Roman" w:hAnsi="Times New Roman" w:cs="Times New Roman"/>
+          <w:lang w:val="it-IT"/>
+        </w:rPr>
+        <w:t>Quick</w:t>
+      </w:r>
+      <w:proofErr w:type="spellEnd"/>
+      <w:r>
+        <w:rPr>
+          <w:rFonts w:ascii="Times New Roman" w:hAnsi="Times New Roman" w:cs="Times New Roman"/>
+          <w:lang w:val="it-IT"/>
+        </w:rPr>
+        <w:t xml:space="preserve"> </w:t>
+      </w:r>
+      <w:proofErr w:type="spellStart"/>
+      <w:r>
+        <w:rPr>
+          <w:rFonts w:ascii="Times New Roman" w:hAnsi="Times New Roman" w:cs="Times New Roman"/>
+          <w:lang w:val="it-IT"/>
+        </w:rPr>
+        <w:t>Sort</w:t>
+      </w:r>
+      <w:proofErr w:type="spellEnd"/>
+      <w:r>
+        <w:rPr>
+          <w:rFonts w:ascii="Times New Roman" w:hAnsi="Times New Roman" w:cs="Times New Roman"/>
+          <w:lang w:val="it-IT"/>
+        </w:rPr>
+        <w:t xml:space="preserve">, e alla fine crea una seconda lista in cui ci sono soltanto le k squadre i cui goal rispondono correttamente al quesito. La complessità dell’algoritmo è, come nel quesito 6 e 7, </w:t>
+      </w:r>
+      <w:proofErr w:type="gramStart"/>
+      <w:r>
+        <w:rPr>
+          <w:rFonts w:ascii="Times New Roman" w:hAnsi="Times New Roman" w:cs="Times New Roman"/>
+          <w:lang w:val="it-IT"/>
+        </w:rPr>
+        <w:t>O(</w:t>
+      </w:r>
+      <w:proofErr w:type="gramEnd"/>
+      <w:r>
+        <w:rPr>
+          <w:rFonts w:ascii="Times New Roman" w:hAnsi="Times New Roman" w:cs="Times New Roman"/>
+          <w:lang w:val="it-IT"/>
+        </w:rPr>
+        <w:t xml:space="preserve">n + </w:t>
+      </w:r>
+      <w:proofErr w:type="spellStart"/>
+      <w:r>
+        <w:rPr>
+          <w:rFonts w:ascii="Times New Roman" w:hAnsi="Times New Roman" w:cs="Times New Roman"/>
+          <w:lang w:val="it-IT"/>
+        </w:rPr>
+        <w:t>logk</w:t>
+      </w:r>
+      <w:proofErr w:type="spellEnd"/>
+      <w:r>
+        <w:rPr>
+          <w:rFonts w:ascii="Times New Roman" w:hAnsi="Times New Roman" w:cs="Times New Roman"/>
+          <w:lang w:val="it-IT"/>
+        </w:rPr>
+        <w:t xml:space="preserve"> + </w:t>
+      </w:r>
+      <w:proofErr w:type="spellStart"/>
+      <w:r>
+        <w:rPr>
+          <w:rFonts w:ascii="Times New Roman" w:hAnsi="Times New Roman" w:cs="Times New Roman"/>
+          <w:lang w:val="it-IT"/>
+        </w:rPr>
+        <w:t>mlogm</w:t>
+      </w:r>
+      <w:proofErr w:type="spellEnd"/>
+      <w:r>
+        <w:rPr>
+          <w:rFonts w:ascii="Times New Roman" w:hAnsi="Times New Roman" w:cs="Times New Roman"/>
+          <w:lang w:val="it-IT"/>
+        </w:rPr>
+        <w:t>) con n numero dei campionati, k il numero delle giornate, ed m il numero delle squadre.</w:t>
       </w:r>
     </w:p>
     <w:p>
@@ -1320,29 +1799,160 @@
           <w:ilvl w:val="0"/>
           <w:numId w:val="1"/>
         </w:numPr>
-        <w:rPr>
-          <w:rFonts w:ascii="Times New Roman" w:hAnsi="Times New Roman" w:cs="Times New Roman"/>
-          <w:lang w:val="it-IT"/>
-        </w:rPr>
-      </w:pPr>
-      <w:r>
-        <w:rPr>
-          <w:rFonts w:ascii="Times New Roman" w:hAnsi="Times New Roman" w:cs="Times New Roman"/>
-          <w:lang w:val="it-IT"/>
-        </w:rPr>
-        <w:t>ciao</w:t>
-      </w:r>
-    </w:p>
-    <w:p>
-      <w:pPr>
-        <w:rPr>
-          <w:rFonts w:ascii="Times New Roman" w:hAnsi="Times New Roman" w:cs="Times New Roman"/>
-          <w:lang w:val="it-IT"/>
-        </w:rPr>
-      </w:pPr>
-    </w:p>
-    <w:p>
-      <w:pPr>
+        <w:jc w:val="both"/>
+        <w:rPr>
+          <w:rFonts w:ascii="Times New Roman" w:hAnsi="Times New Roman" w:cs="Times New Roman"/>
+          <w:lang w:val="it-IT"/>
+        </w:rPr>
+      </w:pPr>
+      <w:r>
+        <w:rPr>
+          <w:rFonts w:ascii="Times New Roman" w:hAnsi="Times New Roman" w:cs="Times New Roman"/>
+          <w:lang w:val="it-IT"/>
+        </w:rPr>
+        <w:t>Per il nono quesito è necessaria la selezione di un campionato e poi di una giornata, per stampare la squadra con il maggior numero di vittorie, quella con il maggior numero di vittorie in casa, e quella con il maggior numero di vittorie in trasferta. Per la selezione del campionato è richiesto tempo O(n) con n numero dei campionati. Per la selezione della giornata, la complessità è O(</w:t>
+      </w:r>
+      <w:proofErr w:type="spellStart"/>
+      <w:r>
+        <w:rPr>
+          <w:rFonts w:ascii="Times New Roman" w:hAnsi="Times New Roman" w:cs="Times New Roman"/>
+          <w:lang w:val="it-IT"/>
+        </w:rPr>
+        <w:t>logk</w:t>
+      </w:r>
+      <w:proofErr w:type="spellEnd"/>
+      <w:r>
+        <w:rPr>
+          <w:rFonts w:ascii="Times New Roman" w:hAnsi="Times New Roman" w:cs="Times New Roman"/>
+          <w:lang w:val="it-IT"/>
+        </w:rPr>
+        <w:t xml:space="preserve">), con k numero delle giornate + </w:t>
+      </w:r>
+      <w:proofErr w:type="spellStart"/>
+      <w:r>
+        <w:rPr>
+          <w:rFonts w:ascii="Times New Roman" w:hAnsi="Times New Roman" w:cs="Times New Roman"/>
+          <w:lang w:val="it-IT"/>
+        </w:rPr>
+        <w:t>giornate</w:t>
+      </w:r>
+      <w:proofErr w:type="spellEnd"/>
+      <w:r>
+        <w:rPr>
+          <w:rFonts w:ascii="Times New Roman" w:hAnsi="Times New Roman" w:cs="Times New Roman"/>
+          <w:lang w:val="it-IT"/>
+        </w:rPr>
+        <w:t xml:space="preserve"> delle partite rinviate, mentre per l’ordinamento della lista di squadre in base alle vittorie, tramite un </w:t>
+      </w:r>
+      <w:proofErr w:type="spellStart"/>
+      <w:r>
+        <w:rPr>
+          <w:rFonts w:ascii="Times New Roman" w:hAnsi="Times New Roman" w:cs="Times New Roman"/>
+          <w:lang w:val="it-IT"/>
+        </w:rPr>
+        <w:t>Quick</w:t>
+      </w:r>
+      <w:proofErr w:type="spellEnd"/>
+      <w:r>
+        <w:rPr>
+          <w:rFonts w:ascii="Times New Roman" w:hAnsi="Times New Roman" w:cs="Times New Roman"/>
+          <w:lang w:val="it-IT"/>
+        </w:rPr>
+        <w:t xml:space="preserve"> </w:t>
+      </w:r>
+      <w:proofErr w:type="spellStart"/>
+      <w:r>
+        <w:rPr>
+          <w:rFonts w:ascii="Times New Roman" w:hAnsi="Times New Roman" w:cs="Times New Roman"/>
+          <w:lang w:val="it-IT"/>
+        </w:rPr>
+        <w:t>Sort</w:t>
+      </w:r>
+      <w:proofErr w:type="spellEnd"/>
+      <w:r>
+        <w:rPr>
+          <w:rFonts w:ascii="Times New Roman" w:hAnsi="Times New Roman" w:cs="Times New Roman"/>
+          <w:lang w:val="it-IT"/>
+        </w:rPr>
+        <w:t>, richiede O(</w:t>
+      </w:r>
+      <w:proofErr w:type="spellStart"/>
+      <w:r>
+        <w:rPr>
+          <w:rFonts w:ascii="Times New Roman" w:hAnsi="Times New Roman" w:cs="Times New Roman"/>
+          <w:lang w:val="it-IT"/>
+        </w:rPr>
+        <w:t>mlogm</w:t>
+      </w:r>
+      <w:proofErr w:type="spellEnd"/>
+      <w:r>
+        <w:rPr>
+          <w:rFonts w:ascii="Times New Roman" w:hAnsi="Times New Roman" w:cs="Times New Roman"/>
+          <w:lang w:val="it-IT"/>
+        </w:rPr>
+        <w:t xml:space="preserve">) con m il numero delle squadre. Lo stesso procedimento viene adottato per la ricerca delle squadre con il maggior numero di vittorie in casa e in trasferta. Quindi, la complessità totale è </w:t>
+      </w:r>
+      <w:proofErr w:type="gramStart"/>
+      <w:r>
+        <w:rPr>
+          <w:rFonts w:ascii="Times New Roman" w:hAnsi="Times New Roman" w:cs="Times New Roman"/>
+          <w:lang w:val="it-IT"/>
+        </w:rPr>
+        <w:t>O(</w:t>
+      </w:r>
+      <w:proofErr w:type="gramEnd"/>
+      <w:r>
+        <w:rPr>
+          <w:rFonts w:ascii="Times New Roman" w:hAnsi="Times New Roman" w:cs="Times New Roman"/>
+          <w:lang w:val="it-IT"/>
+        </w:rPr>
+        <w:t xml:space="preserve">n + </w:t>
+      </w:r>
+      <w:proofErr w:type="spellStart"/>
+      <w:r>
+        <w:rPr>
+          <w:rFonts w:ascii="Times New Roman" w:hAnsi="Times New Roman" w:cs="Times New Roman"/>
+          <w:lang w:val="it-IT"/>
+        </w:rPr>
+        <w:t>logk</w:t>
+      </w:r>
+      <w:proofErr w:type="spellEnd"/>
+      <w:r>
+        <w:rPr>
+          <w:rFonts w:ascii="Times New Roman" w:hAnsi="Times New Roman" w:cs="Times New Roman"/>
+          <w:lang w:val="it-IT"/>
+        </w:rPr>
+        <w:t xml:space="preserve"> + </w:t>
+      </w:r>
+      <w:proofErr w:type="spellStart"/>
+      <w:r>
+        <w:rPr>
+          <w:rFonts w:ascii="Times New Roman" w:hAnsi="Times New Roman" w:cs="Times New Roman"/>
+          <w:lang w:val="it-IT"/>
+        </w:rPr>
+        <w:t>mlogm</w:t>
+      </w:r>
+      <w:proofErr w:type="spellEnd"/>
+      <w:r>
+        <w:rPr>
+          <w:rFonts w:ascii="Times New Roman" w:hAnsi="Times New Roman" w:cs="Times New Roman"/>
+          <w:lang w:val="it-IT"/>
+        </w:rPr>
+        <w:t>).</w:t>
+      </w:r>
+    </w:p>
+    <w:p>
+      <w:pPr>
+        <w:jc w:val="both"/>
+        <w:rPr>
+          <w:rFonts w:ascii="Times New Roman" w:hAnsi="Times New Roman" w:cs="Times New Roman"/>
+          <w:lang w:val="it-IT"/>
+        </w:rPr>
+      </w:pPr>
+    </w:p>
+    <w:p>
+      <w:pPr>
+        <w:jc w:val="both"/>
         <w:rPr>
           <w:rFonts w:ascii="Times New Roman" w:hAnsi="Times New Roman" w:cs="Times New Roman"/>
           <w:lang w:val="it-IT"/>
@@ -1352,6 +1962,7 @@
     <w:p>
       <w:pPr>
         <w:ind w:left="360"/>
+        <w:jc w:val="both"/>
         <w:rPr>
           <w:rFonts w:ascii="Times New Roman" w:hAnsi="Times New Roman" w:cs="Times New Roman"/>
           <w:b/>
@@ -1370,6 +1981,7 @@
     <w:p>
       <w:pPr>
         <w:ind w:left="360"/>
+        <w:jc w:val="both"/>
         <w:rPr>
           <w:rFonts w:ascii="Times New Roman" w:hAnsi="Times New Roman" w:cs="Times New Roman"/>
           <w:lang w:val="it-IT"/>
@@ -1400,6 +2012,7 @@
     <w:p>
       <w:pPr>
         <w:ind w:left="360"/>
+        <w:jc w:val="both"/>
         <w:rPr>
           <w:rFonts w:ascii="Times New Roman" w:hAnsi="Times New Roman" w:cs="Times New Roman"/>
           <w:lang w:val="it-IT"/>
@@ -1430,6 +2043,7 @@
     <w:p>
       <w:pPr>
         <w:ind w:left="360"/>
+        <w:jc w:val="both"/>
         <w:rPr>
           <w:rFonts w:ascii="Times New Roman" w:hAnsi="Times New Roman" w:cs="Times New Roman"/>
           <w:lang w:val="it-IT"/>
@@ -1460,6 +2074,7 @@
     <w:p>
       <w:pPr>
         <w:ind w:left="360"/>
+        <w:jc w:val="both"/>
         <w:rPr>
           <w:rFonts w:ascii="Times New Roman" w:hAnsi="Times New Roman" w:cs="Times New Roman"/>
           <w:lang w:val="it-IT"/>
@@ -1469,6 +2084,7 @@
     <w:p>
       <w:pPr>
         <w:ind w:left="360"/>
+        <w:jc w:val="both"/>
         <w:rPr>
           <w:rFonts w:ascii="Times New Roman" w:hAnsi="Times New Roman" w:cs="Times New Roman"/>
           <w:lang w:val="it-IT"/>
@@ -1478,6 +2094,7 @@
     <w:p>
       <w:pPr>
         <w:ind w:left="360"/>
+        <w:jc w:val="both"/>
         <w:rPr>
           <w:rFonts w:ascii="Times New Roman" w:hAnsi="Times New Roman" w:cs="Times New Roman"/>
           <w:lang w:val="it-IT"/>
@@ -1487,17 +2104,17 @@
     <w:p>
       <w:pPr>
         <w:ind w:left="360"/>
-        <w:rPr>
-          <w:rFonts w:ascii="Times New Roman" w:hAnsi="Times New Roman" w:cs="Times New Roman"/>
-          <w:lang w:val="it-IT"/>
-        </w:rPr>
-      </w:pPr>
-      <w:bookmarkStart w:id="0" w:name="_GoBack"/>
-      <w:bookmarkEnd w:id="0"/>
+        <w:jc w:val="both"/>
+        <w:rPr>
+          <w:rFonts w:ascii="Times New Roman" w:hAnsi="Times New Roman" w:cs="Times New Roman"/>
+          <w:lang w:val="it-IT"/>
+        </w:rPr>
+      </w:pPr>
     </w:p>
     <w:p>
       <w:pPr>
         <w:ind w:firstLine="708"/>
+        <w:jc w:val="both"/>
         <w:rPr>
           <w:rFonts w:ascii="Times New Roman" w:hAnsi="Times New Roman" w:cs="Times New Roman"/>
           <w:b/>
@@ -1530,6 +2147,7 @@
     <w:p>
       <w:pPr>
         <w:ind w:left="360"/>
+        <w:jc w:val="both"/>
         <w:rPr>
           <w:rFonts w:ascii="Times New Roman" w:hAnsi="Times New Roman" w:cs="Times New Roman"/>
           <w:lang w:val="it-IT"/>

</xml_diff>

<commit_message>
Aggiunte cose in relazione e interfaccia
</commit_message>
<xml_diff>
--- a/Relazione.docx
+++ b/Relazione.docx
@@ -1,6 +1,6 @@
 
 <file path=word/document.xml><?xml version="1.0" encoding="utf-8"?>
-<w:document xmlns:wpc="http://schemas.microsoft.com/office/word/2010/wordprocessingCanvas" xmlns:cx="http://schemas.microsoft.com/office/drawing/2014/chartex" xmlns:cx1="http://schemas.microsoft.com/office/drawing/2015/9/8/chartex" xmlns:cx2="http://schemas.microsoft.com/office/drawing/2015/10/21/chartex" xmlns:cx3="http://schemas.microsoft.com/office/drawing/2016/5/9/chartex" xmlns:cx4="http://schemas.microsoft.com/office/drawing/2016/5/10/chartex" xmlns:cx5="http://schemas.microsoft.com/office/drawing/2016/5/11/chartex" xmlns:cx6="http://schemas.microsoft.com/office/drawing/2016/5/12/chartex" xmlns:cx7="http://schemas.microsoft.com/office/drawing/2016/5/13/chartex" xmlns:cx8="http://schemas.microsoft.com/office/drawing/2016/5/14/chartex" xmlns:mc="http://schemas.openxmlformats.org/markup-compatibility/2006" xmlns:aink="http://schemas.microsoft.com/office/drawing/2016/ink" xmlns:am3d="http://schemas.microsoft.com/office/drawing/2017/model3d" xmlns:o="urn:schemas-microsoft-com:office:office" xmlns:r="http://schemas.openxmlformats.org/officeDocument/2006/relationships" xmlns:m="http://schemas.openxmlformats.org/officeDocument/2006/math" xmlns:v="urn:schemas-microsoft-com:vml" xmlns:wp14="http://schemas.microsoft.com/office/word/2010/wordprocessingDrawing" xmlns:wp="http://schemas.openxmlformats.org/drawingml/2006/wordprocessingDrawing" xmlns:w10="urn:schemas-microsoft-com:office:word" xmlns:w="http://schemas.openxmlformats.org/wordprocessingml/2006/main" xmlns:w14="http://schemas.microsoft.com/office/word/2010/wordml" xmlns:w15="http://schemas.microsoft.com/office/word/2012/wordml" xmlns:w16cid="http://schemas.microsoft.com/office/word/2016/wordml/cid" xmlns:w16se="http://schemas.microsoft.com/office/word/2015/wordml/symex" xmlns:wpg="http://schemas.microsoft.com/office/word/2010/wordprocessingGroup" xmlns:wpi="http://schemas.microsoft.com/office/word/2010/wordprocessingInk" xmlns:wne="http://schemas.microsoft.com/office/word/2006/wordml" xmlns:wps="http://schemas.microsoft.com/office/word/2010/wordprocessingShape" mc:Ignorable="w14 w15 w16se w16cid wp14">
+<w:document xmlns:wpc="http://schemas.microsoft.com/office/word/2010/wordprocessingCanvas" xmlns:mo="http://schemas.microsoft.com/office/mac/office/2008/main" xmlns:mc="http://schemas.openxmlformats.org/markup-compatibility/2006" xmlns:mv="urn:schemas-microsoft-com:mac:vml" xmlns:o="urn:schemas-microsoft-com:office:office" xmlns:r="http://schemas.openxmlformats.org/officeDocument/2006/relationships" xmlns:m="http://schemas.openxmlformats.org/officeDocument/2006/math" xmlns:v="urn:schemas-microsoft-com:vml" xmlns:wp14="http://schemas.microsoft.com/office/word/2010/wordprocessingDrawing" xmlns:wp="http://schemas.openxmlformats.org/drawingml/2006/wordprocessingDrawing" xmlns:w10="urn:schemas-microsoft-com:office:word" xmlns:w="http://schemas.openxmlformats.org/wordprocessingml/2006/main" xmlns:w14="http://schemas.microsoft.com/office/word/2010/wordml" xmlns:w15="http://schemas.microsoft.com/office/word/2012/wordml" xmlns:wpg="http://schemas.microsoft.com/office/word/2010/wordprocessingGroup" xmlns:wpi="http://schemas.microsoft.com/office/word/2010/wordprocessingInk" xmlns:wne="http://schemas.microsoft.com/office/word/2006/wordml" xmlns:wps="http://schemas.microsoft.com/office/word/2010/wordprocessingShape" mc:Ignorable="w14 w15 wp14">
   <w:body>
     <w:p>
       <w:pPr>
@@ -150,7 +150,7 @@
           <w:rFonts w:ascii="Times New Roman" w:hAnsi="Times New Roman" w:cs="Times New Roman"/>
           <w:b/>
           <w:noProof/>
-          <w:lang w:val="it-IT"/>
+          <w:lang w:val="it-IT" w:eastAsia="it-IT"/>
         </w:rPr>
         <w:drawing>
           <wp:inline distT="0" distB="0" distL="0" distR="0" wp14:anchorId="0250772C" wp14:editId="7C085EED">
@@ -194,8 +194,6 @@
           </wp:inline>
         </w:drawing>
       </w:r>
-      <w:bookmarkStart w:id="0" w:name="_GoBack"/>
-      <w:bookmarkEnd w:id="0"/>
     </w:p>
     <w:p>
       <w:pPr>
@@ -211,23 +209,7 @@
           <w:rFonts w:ascii="Times New Roman" w:hAnsi="Times New Roman" w:cs="Times New Roman"/>
           <w:lang w:val="it-IT"/>
         </w:rPr>
-        <w:t>La struttura dati è composta come segue: vi è una lista (</w:t>
-      </w:r>
-      <w:proofErr w:type="spellStart"/>
-      <w:r>
-        <w:rPr>
-          <w:rFonts w:ascii="Times New Roman" w:hAnsi="Times New Roman" w:cs="Times New Roman"/>
-          <w:lang w:val="it-IT"/>
-        </w:rPr>
-        <w:t>DataList</w:t>
-      </w:r>
-      <w:proofErr w:type="spellEnd"/>
-      <w:r>
-        <w:rPr>
-          <w:rFonts w:ascii="Times New Roman" w:hAnsi="Times New Roman" w:cs="Times New Roman"/>
-          <w:lang w:val="it-IT"/>
-        </w:rPr>
-        <w:t>) costituita da coppie chiave-valore, in cui la chiave è costituita dal nome del campionato, mentre il valore è una mappa (Championship) che racchiude tutte le informazioni sullo specifico campionato. Championship contiene</w:t>
+        <w:t>La struttura dati è composta come segue: vi è una lista (DataList) costituita da coppie chiave-valore, in cui la chiave è costituita dal nome del campionato, mentre il valore è una mappa (Championship) che racchiude tutte le informazioni sullo specifico campionato. Championship contiene</w:t>
       </w:r>
       <w:r>
         <w:rPr>
@@ -241,55 +223,7 @@
           <w:rFonts w:ascii="Times New Roman" w:hAnsi="Times New Roman" w:cs="Times New Roman"/>
           <w:lang w:val="it-IT"/>
         </w:rPr>
-        <w:t xml:space="preserve"> una mappa delle giornate di campionato (</w:t>
-      </w:r>
-      <w:proofErr w:type="spellStart"/>
-      <w:r>
-        <w:rPr>
-          <w:rFonts w:ascii="Times New Roman" w:hAnsi="Times New Roman" w:cs="Times New Roman"/>
-          <w:lang w:val="it-IT"/>
-        </w:rPr>
-        <w:t>DayofSeason</w:t>
-      </w:r>
-      <w:proofErr w:type="spellEnd"/>
-      <w:r>
-        <w:rPr>
-          <w:rFonts w:ascii="Times New Roman" w:hAnsi="Times New Roman" w:cs="Times New Roman"/>
-          <w:lang w:val="it-IT"/>
-        </w:rPr>
-        <w:t xml:space="preserve">) e delle giornate che hanno ospitato partite rinviate. Esse a loro volta, contengono la lista dei match della giornata di riferimento. Ogni match racchiude al suo interno tutte le informazioni della riga del foglio Excel utili per quella partita: Date, </w:t>
-      </w:r>
-      <w:proofErr w:type="spellStart"/>
-      <w:r>
-        <w:rPr>
-          <w:rFonts w:ascii="Times New Roman" w:hAnsi="Times New Roman" w:cs="Times New Roman"/>
-          <w:lang w:val="it-IT"/>
-        </w:rPr>
-        <w:t>HomeTeam</w:t>
-      </w:r>
-      <w:proofErr w:type="spellEnd"/>
-      <w:r>
-        <w:rPr>
-          <w:rFonts w:ascii="Times New Roman" w:hAnsi="Times New Roman" w:cs="Times New Roman"/>
-          <w:lang w:val="it-IT"/>
-        </w:rPr>
-        <w:t xml:space="preserve">, </w:t>
-      </w:r>
-      <w:proofErr w:type="spellStart"/>
-      <w:r>
-        <w:rPr>
-          <w:rFonts w:ascii="Times New Roman" w:hAnsi="Times New Roman" w:cs="Times New Roman"/>
-          <w:lang w:val="it-IT"/>
-        </w:rPr>
-        <w:t>AwayTeam</w:t>
-      </w:r>
-      <w:proofErr w:type="spellEnd"/>
-      <w:r>
-        <w:rPr>
-          <w:rFonts w:ascii="Times New Roman" w:hAnsi="Times New Roman" w:cs="Times New Roman"/>
-          <w:lang w:val="it-IT"/>
-        </w:rPr>
-        <w:t>, FTHG, FTAG, FTR, HTHG, HTAG, HTR.</w:t>
+        <w:t xml:space="preserve"> una mappa delle giornate di campionato (DayofSeason) e delle giornate che hanno ospitato partite rinviate. Esse a loro volta, contengono la lista dei match della giornata di riferimento. Ogni match racchiude al suo interno tutte le informazioni della riga del foglio Excel utili per quella partita: Date, HomeTeam, AwayTeam, FTHG, FTAG, FTR, HTHG, HTAG, HTR.</w:t>
       </w:r>
     </w:p>
     <w:p>
@@ -306,23 +240,7 @@
           <w:rFonts w:ascii="Times New Roman" w:hAnsi="Times New Roman" w:cs="Times New Roman"/>
           <w:lang w:val="it-IT"/>
         </w:rPr>
-        <w:t xml:space="preserve">Si è scelto di andare a inserire tutti i dati nella struttura al </w:t>
-      </w:r>
-      <w:proofErr w:type="spellStart"/>
-      <w:r>
-        <w:rPr>
-          <w:rFonts w:ascii="Times New Roman" w:hAnsi="Times New Roman" w:cs="Times New Roman"/>
-          <w:lang w:val="it-IT"/>
-        </w:rPr>
-        <w:t>run</w:t>
-      </w:r>
-      <w:proofErr w:type="spellEnd"/>
-      <w:r>
-        <w:rPr>
-          <w:rFonts w:ascii="Times New Roman" w:hAnsi="Times New Roman" w:cs="Times New Roman"/>
-          <w:lang w:val="it-IT"/>
-        </w:rPr>
-        <w:t xml:space="preserve"> dell’interfaccia, invece di andare ad aggiungere nuovi elementi ogni volta che viene richiesta una delle opzioni, in modo tale da avere </w:t>
+        <w:t xml:space="preserve">Si è scelto di andare a inserire tutti i dati nella struttura al run dell’interfaccia, invece di andare ad aggiungere nuovi elementi ogni volta che viene richiesta una delle opzioni, in modo tale da avere </w:t>
       </w:r>
       <w:r>
         <w:rPr>
@@ -345,53 +263,19 @@
         </w:rPr>
         <w:t xml:space="preserve"> Per non far annoiare l’utente mentre attende la comparsa della domanda per inserire la propria richiesta, abbiamo inserito il metodo </w:t>
       </w:r>
-      <w:proofErr w:type="spellStart"/>
-      <w:proofErr w:type="gramStart"/>
       <w:r>
         <w:rPr>
           <w:rFonts w:ascii="Lucida Console" w:hAnsi="Lucida Console" w:cs="Times New Roman"/>
           <w:lang w:val="it-IT"/>
         </w:rPr>
-        <w:t>caricamentoDatabase</w:t>
-      </w:r>
-      <w:proofErr w:type="spellEnd"/>
-      <w:r>
-        <w:rPr>
-          <w:rFonts w:ascii="Lucida Console" w:hAnsi="Lucida Console" w:cs="Times New Roman"/>
-          <w:lang w:val="it-IT"/>
-        </w:rPr>
-        <w:t>(</w:t>
-      </w:r>
-      <w:proofErr w:type="gramEnd"/>
-      <w:r>
-        <w:rPr>
-          <w:rFonts w:ascii="Lucida Console" w:hAnsi="Lucida Console" w:cs="Times New Roman"/>
-          <w:lang w:val="it-IT"/>
-        </w:rPr>
-        <w:t>)</w:t>
-      </w:r>
-      <w:r>
-        <w:rPr>
-          <w:rFonts w:ascii="Times New Roman" w:hAnsi="Times New Roman" w:cs="Times New Roman"/>
-          <w:lang w:val="it-IT"/>
-        </w:rPr>
-        <w:t xml:space="preserve"> che utilizza la classe threading: esso istanzia un </w:t>
-      </w:r>
-      <w:proofErr w:type="spellStart"/>
-      <w:r>
-        <w:rPr>
-          <w:rFonts w:ascii="Times New Roman" w:hAnsi="Times New Roman" w:cs="Times New Roman"/>
-          <w:lang w:val="it-IT"/>
-        </w:rPr>
-        <w:t>thread</w:t>
-      </w:r>
-      <w:proofErr w:type="spellEnd"/>
-      <w:r>
-        <w:rPr>
-          <w:rFonts w:ascii="Times New Roman" w:hAnsi="Times New Roman" w:cs="Times New Roman"/>
-          <w:lang w:val="it-IT"/>
-        </w:rPr>
-        <w:t xml:space="preserve"> che stampa per 3 volte la scritta “…Caricamento”.</w:t>
+        <w:t>caricamentoDatabase()</w:t>
+      </w:r>
+      <w:r>
+        <w:rPr>
+          <w:rFonts w:ascii="Times New Roman" w:hAnsi="Times New Roman" w:cs="Times New Roman"/>
+          <w:lang w:val="it-IT"/>
+        </w:rPr>
+        <w:t xml:space="preserve"> che utilizza la classe threading: esso istanzia un thread che stampa per 3 volte la scritta “…Caricamento”.</w:t>
       </w:r>
     </w:p>
     <w:p>
@@ -585,39 +469,7 @@
           <w:rFonts w:ascii="Times New Roman" w:hAnsi="Times New Roman" w:cs="Times New Roman"/>
           <w:lang w:val="it-IT"/>
         </w:rPr>
-        <w:t xml:space="preserve">(k*n) dove k sono il numero di campionati </w:t>
-      </w:r>
-      <w:proofErr w:type="gramStart"/>
-      <w:r>
-        <w:rPr>
-          <w:rFonts w:ascii="Times New Roman" w:hAnsi="Times New Roman" w:cs="Times New Roman"/>
-          <w:lang w:val="it-IT"/>
-        </w:rPr>
-        <w:t>e ,</w:t>
-      </w:r>
-      <w:proofErr w:type="gramEnd"/>
-      <w:r>
-        <w:rPr>
-          <w:rFonts w:ascii="Times New Roman" w:hAnsi="Times New Roman" w:cs="Times New Roman"/>
-          <w:lang w:val="it-IT"/>
-        </w:rPr>
-        <w:t xml:space="preserve"> n il numero di righe, colonne presenti in ogni foglio corrispondente al campionato, inoltre durante la lettura del foglio vengono create le classifiche parziali e totali con complessità O(r*m) dove r sono le righe presenti nel foglio </w:t>
-      </w:r>
-      <w:proofErr w:type="spellStart"/>
-      <w:r>
-        <w:rPr>
-          <w:rFonts w:ascii="Times New Roman" w:hAnsi="Times New Roman" w:cs="Times New Roman"/>
-          <w:lang w:val="it-IT"/>
-        </w:rPr>
-        <w:t>excel</w:t>
-      </w:r>
-      <w:proofErr w:type="spellEnd"/>
-      <w:r>
-        <w:rPr>
-          <w:rFonts w:ascii="Times New Roman" w:hAnsi="Times New Roman" w:cs="Times New Roman"/>
-          <w:lang w:val="it-IT"/>
-        </w:rPr>
-        <w:t xml:space="preserve"> e m il numero di squadre.</w:t>
+        <w:t>(k*n) dove k sono il numero di campionati e , n il numero di righe, colonne presenti in ogni foglio corrispondente al campionato, inoltre durante la lettura del foglio vengono create le classifiche parziali e totali con complessità O(r*m) dove r sono le righe presenti nel foglio excel e m il numero di squadre.</w:t>
       </w:r>
     </w:p>
     <w:p>
@@ -664,46 +516,14 @@
           <w:rFonts w:ascii="Times New Roman" w:hAnsi="Times New Roman" w:cs="Times New Roman"/>
           <w:lang w:val="it-IT"/>
         </w:rPr>
-        <w:t xml:space="preserve">Per il primo quesito è necessaria prima la selezione del campionato giusto e poi la stampa dell’elenco delle squadre. Per la ricerca del campionato, poiché abbiamo una lista di campionati, la complessità è O(n), dove </w:t>
-      </w:r>
-      <w:proofErr w:type="gramStart"/>
-      <w:r>
-        <w:rPr>
-          <w:rFonts w:ascii="Times New Roman" w:hAnsi="Times New Roman" w:cs="Times New Roman"/>
-          <w:lang w:val="it-IT"/>
-        </w:rPr>
-        <w:t>n è</w:t>
-      </w:r>
-      <w:proofErr w:type="gramEnd"/>
-      <w:r>
-        <w:rPr>
-          <w:rFonts w:ascii="Times New Roman" w:hAnsi="Times New Roman" w:cs="Times New Roman"/>
-          <w:lang w:val="it-IT"/>
-        </w:rPr>
-        <w:t xml:space="preserve"> il numero dei campionati. Per stampare le squadre</w:t>
-      </w:r>
-      <w:r>
-        <w:rPr>
-          <w:rFonts w:ascii="Times New Roman" w:hAnsi="Times New Roman" w:cs="Times New Roman"/>
-          <w:lang w:val="it-IT"/>
-        </w:rPr>
-        <w:t xml:space="preserve"> la complessità è </w:t>
-      </w:r>
-      <w:proofErr w:type="gramStart"/>
-      <w:r>
-        <w:rPr>
-          <w:rFonts w:ascii="Times New Roman" w:hAnsi="Times New Roman" w:cs="Times New Roman"/>
-          <w:lang w:val="it-IT"/>
-        </w:rPr>
-        <w:t>O(</w:t>
-      </w:r>
-      <w:proofErr w:type="gramEnd"/>
-      <w:r>
-        <w:rPr>
-          <w:rFonts w:ascii="Times New Roman" w:hAnsi="Times New Roman" w:cs="Times New Roman"/>
-          <w:lang w:val="it-IT"/>
-        </w:rPr>
-        <w:t>1) poiché esse sono già salvate nella lista dei team. Quindi la complessità totale è O(n) con n numero dei campionati.</w:t>
+        <w:t>Per il primo quesito è necessaria prima la selezione del campionato giusto e poi la stampa dell’elenco delle squadre. Per la ricerca del campionato, poiché abbiamo una lista di campionati, la complessità è O(n), dove n è il numero dei campionati. Per stampare le squadre</w:t>
+      </w:r>
+      <w:r>
+        <w:rPr>
+          <w:rFonts w:ascii="Times New Roman" w:hAnsi="Times New Roman" w:cs="Times New Roman"/>
+          <w:lang w:val="it-IT"/>
+        </w:rPr>
+        <w:t xml:space="preserve"> la complessità è O(1) poiché esse sono già salvate nella lista dei team. Quindi la complessità totale è O(n) con n numero dei campionati.</w:t>
       </w:r>
     </w:p>
     <w:p>
@@ -761,7 +581,6 @@
         </w:rPr>
         <w:t>la complessità è O(</w:t>
       </w:r>
-      <w:proofErr w:type="spellStart"/>
       <w:r>
         <w:rPr>
           <w:rFonts w:ascii="Times New Roman" w:hAnsi="Times New Roman" w:cs="Times New Roman"/>
@@ -776,7 +595,6 @@
         </w:rPr>
         <w:t>k</w:t>
       </w:r>
-      <w:proofErr w:type="spellEnd"/>
       <w:r>
         <w:rPr>
           <w:rFonts w:ascii="Times New Roman" w:hAnsi="Times New Roman" w:cs="Times New Roman"/>
@@ -796,33 +614,8 @@
           <w:rFonts w:ascii="Times New Roman" w:hAnsi="Times New Roman" w:cs="Times New Roman"/>
           <w:lang w:val="it-IT"/>
         </w:rPr>
-        <w:t xml:space="preserve"> dalla </w:t>
-      </w:r>
-      <w:proofErr w:type="spellStart"/>
-      <w:r>
-        <w:rPr>
-          <w:rFonts w:ascii="Times New Roman" w:hAnsi="Times New Roman" w:cs="Times New Roman"/>
-          <w:lang w:val="it-IT"/>
-        </w:rPr>
-        <w:t>getItem</w:t>
-      </w:r>
-      <w:proofErr w:type="spellEnd"/>
-      <w:r>
-        <w:rPr>
-          <w:rFonts w:ascii="Times New Roman" w:hAnsi="Times New Roman" w:cs="Times New Roman"/>
-          <w:lang w:val="it-IT"/>
-        </w:rPr>
-        <w:t xml:space="preserve"> della </w:t>
-      </w:r>
-      <w:proofErr w:type="spellStart"/>
-      <w:r>
-        <w:rPr>
-          <w:rFonts w:ascii="Times New Roman" w:hAnsi="Times New Roman" w:cs="Times New Roman"/>
-          <w:lang w:val="it-IT"/>
-        </w:rPr>
-        <w:t>SortedTableMap</w:t>
-      </w:r>
-      <w:proofErr w:type="spellEnd"/>
+        <w:t xml:space="preserve"> dalla getItem della SortedTableMap</w:t>
+      </w:r>
       <w:r>
         <w:rPr>
           <w:rFonts w:ascii="Times New Roman" w:hAnsi="Times New Roman" w:cs="Times New Roman"/>
@@ -856,119 +649,29 @@
           <w:rFonts w:ascii="Times New Roman" w:hAnsi="Times New Roman" w:cs="Times New Roman"/>
           <w:lang w:val="it-IT"/>
         </w:rPr>
-        <w:t xml:space="preserve">sarebbe necessario soltanto una complessità </w:t>
-      </w:r>
-      <w:proofErr w:type="gramStart"/>
-      <w:r>
-        <w:rPr>
-          <w:rFonts w:ascii="Times New Roman" w:hAnsi="Times New Roman" w:cs="Times New Roman"/>
-          <w:lang w:val="it-IT"/>
-        </w:rPr>
-        <w:t>O(</w:t>
-      </w:r>
-      <w:proofErr w:type="gramEnd"/>
-      <w:r>
-        <w:rPr>
-          <w:rFonts w:ascii="Times New Roman" w:hAnsi="Times New Roman" w:cs="Times New Roman"/>
-          <w:lang w:val="it-IT"/>
-        </w:rPr>
-        <w:t xml:space="preserve">1), ma il risultato viene ordinato prima di essere stampato </w:t>
-      </w:r>
-      <w:r>
-        <w:rPr>
-          <w:rFonts w:ascii="Times New Roman" w:hAnsi="Times New Roman" w:cs="Times New Roman"/>
-          <w:lang w:val="it-IT"/>
-        </w:rPr>
-        <w:t xml:space="preserve">da una funzione </w:t>
-      </w:r>
-      <w:proofErr w:type="spellStart"/>
-      <w:r>
-        <w:rPr>
-          <w:rFonts w:ascii="Times New Roman" w:hAnsi="Times New Roman" w:cs="Times New Roman"/>
-          <w:lang w:val="it-IT"/>
-        </w:rPr>
-        <w:t>sortRank</w:t>
-      </w:r>
-      <w:proofErr w:type="spellEnd"/>
-      <w:r>
-        <w:rPr>
-          <w:rFonts w:ascii="Times New Roman" w:hAnsi="Times New Roman" w:cs="Times New Roman"/>
-          <w:lang w:val="it-IT"/>
-        </w:rPr>
-        <w:t xml:space="preserve"> che usa un algoritmo di </w:t>
-      </w:r>
-      <w:proofErr w:type="spellStart"/>
-      <w:r>
-        <w:rPr>
-          <w:rFonts w:ascii="Times New Roman" w:hAnsi="Times New Roman" w:cs="Times New Roman"/>
-          <w:lang w:val="it-IT"/>
-        </w:rPr>
-        <w:t>Quick</w:t>
-      </w:r>
-      <w:proofErr w:type="spellEnd"/>
-      <w:r>
-        <w:rPr>
-          <w:rFonts w:ascii="Times New Roman" w:hAnsi="Times New Roman" w:cs="Times New Roman"/>
-          <w:lang w:val="it-IT"/>
-        </w:rPr>
-        <w:t xml:space="preserve"> </w:t>
-      </w:r>
-      <w:proofErr w:type="spellStart"/>
-      <w:r>
-        <w:rPr>
-          <w:rFonts w:ascii="Times New Roman" w:hAnsi="Times New Roman" w:cs="Times New Roman"/>
-          <w:lang w:val="it-IT"/>
-        </w:rPr>
-        <w:t>Sort</w:t>
-      </w:r>
-      <w:proofErr w:type="spellEnd"/>
-      <w:r>
-        <w:rPr>
-          <w:rFonts w:ascii="Times New Roman" w:hAnsi="Times New Roman" w:cs="Times New Roman"/>
-          <w:lang w:val="it-IT"/>
-        </w:rPr>
-        <w:t>; per questo motivo la complessità diventa O(</w:t>
-      </w:r>
-      <w:proofErr w:type="spellStart"/>
-      <w:r>
-        <w:rPr>
-          <w:rFonts w:ascii="Times New Roman" w:hAnsi="Times New Roman" w:cs="Times New Roman"/>
-          <w:lang w:val="it-IT"/>
-        </w:rPr>
-        <w:t>mlogm</w:t>
-      </w:r>
-      <w:proofErr w:type="spellEnd"/>
-      <w:r>
-        <w:rPr>
-          <w:rFonts w:ascii="Times New Roman" w:hAnsi="Times New Roman" w:cs="Times New Roman"/>
-          <w:lang w:val="it-IT"/>
-        </w:rPr>
-        <w:t xml:space="preserve">) con </w:t>
-      </w:r>
-      <w:r>
-        <w:rPr>
-          <w:rFonts w:ascii="Times New Roman" w:hAnsi="Times New Roman" w:cs="Times New Roman"/>
-          <w:lang w:val="it-IT"/>
-        </w:rPr>
-        <w:t xml:space="preserve">m il numero delle squadre. Quindi, la complessità totale è di </w:t>
-      </w:r>
-      <w:proofErr w:type="gramStart"/>
-      <w:r>
-        <w:rPr>
-          <w:rFonts w:ascii="Times New Roman" w:hAnsi="Times New Roman" w:cs="Times New Roman"/>
-          <w:lang w:val="it-IT"/>
-        </w:rPr>
-        <w:t>O(</w:t>
-      </w:r>
-      <w:proofErr w:type="gramEnd"/>
-      <w:r>
-        <w:rPr>
-          <w:rFonts w:ascii="Times New Roman" w:hAnsi="Times New Roman" w:cs="Times New Roman"/>
-          <w:lang w:val="it-IT"/>
-        </w:rPr>
-        <w:t xml:space="preserve">n + </w:t>
-      </w:r>
-      <w:proofErr w:type="spellStart"/>
+        <w:t xml:space="preserve">sarebbe necessario soltanto una complessità O(1), ma il risultato viene ordinato prima di essere stampato </w:t>
+      </w:r>
+      <w:r>
+        <w:rPr>
+          <w:rFonts w:ascii="Times New Roman" w:hAnsi="Times New Roman" w:cs="Times New Roman"/>
+          <w:lang w:val="it-IT"/>
+        </w:rPr>
+        <w:t>da una funzione sortRank</w:t>
+      </w:r>
+      <w:r>
+        <w:rPr>
+          <w:rFonts w:ascii="Times New Roman" w:hAnsi="Times New Roman" w:cs="Times New Roman"/>
+          <w:lang w:val="it-IT"/>
+        </w:rPr>
+        <w:t xml:space="preserve"> che usa un algoritmo di Quick Sort; per questo motivo la complessità diventa O(mlogm) con </w:t>
+      </w:r>
+      <w:r>
+        <w:rPr>
+          <w:rFonts w:ascii="Times New Roman" w:hAnsi="Times New Roman" w:cs="Times New Roman"/>
+          <w:lang w:val="it-IT"/>
+        </w:rPr>
+        <w:t xml:space="preserve">m il numero delle squadre. Quindi, la complessità totale è di O(n + </w:t>
+      </w:r>
       <w:r>
         <w:rPr>
           <w:rFonts w:ascii="Times New Roman" w:hAnsi="Times New Roman" w:cs="Times New Roman"/>
@@ -976,29 +679,12 @@
         </w:rPr>
         <w:t>logk</w:t>
       </w:r>
-      <w:proofErr w:type="spellEnd"/>
-      <w:r>
-        <w:rPr>
-          <w:rFonts w:ascii="Times New Roman" w:hAnsi="Times New Roman" w:cs="Times New Roman"/>
-          <w:lang w:val="it-IT"/>
-        </w:rPr>
-        <w:t xml:space="preserve">+ </w:t>
-      </w:r>
-      <w:proofErr w:type="spellStart"/>
-      <w:r>
-        <w:rPr>
-          <w:rFonts w:ascii="Times New Roman" w:hAnsi="Times New Roman" w:cs="Times New Roman"/>
-          <w:lang w:val="it-IT"/>
-        </w:rPr>
-        <w:t>mlogm</w:t>
-      </w:r>
-      <w:proofErr w:type="spellEnd"/>
-      <w:r>
-        <w:rPr>
-          <w:rFonts w:ascii="Times New Roman" w:hAnsi="Times New Roman" w:cs="Times New Roman"/>
-          <w:lang w:val="it-IT"/>
-        </w:rPr>
-        <w:t>)</w:t>
+      <w:r>
+        <w:rPr>
+          <w:rFonts w:ascii="Times New Roman" w:hAnsi="Times New Roman" w:cs="Times New Roman"/>
+          <w:lang w:val="it-IT"/>
+        </w:rPr>
+        <w:t>+ mlogm)</w:t>
       </w:r>
       <w:r>
         <w:rPr>
@@ -1054,104 +740,15 @@
           <w:rFonts w:ascii="Times New Roman" w:hAnsi="Times New Roman" w:cs="Times New Roman"/>
           <w:lang w:val="it-IT"/>
         </w:rPr>
-        <w:t>Per il terzo quesito è necessaria prima la selezione di un campionato, poi quella di una giornata, e infine, la stampa della classifica parziale (riguardante il primo tempo) per la giornata indicata, con le partite giocate da ogni squadra. Per la selezione del campionato è richiesto tempo O(n) con n numero dei campionati. Per la selezione della giornata, la complessità è O(</w:t>
-      </w:r>
-      <w:proofErr w:type="spellStart"/>
-      <w:r>
-        <w:rPr>
-          <w:rFonts w:ascii="Times New Roman" w:hAnsi="Times New Roman" w:cs="Times New Roman"/>
-          <w:lang w:val="it-IT"/>
-        </w:rPr>
-        <w:t>logk</w:t>
-      </w:r>
-      <w:proofErr w:type="spellEnd"/>
-      <w:r>
-        <w:rPr>
-          <w:rFonts w:ascii="Times New Roman" w:hAnsi="Times New Roman" w:cs="Times New Roman"/>
-          <w:lang w:val="it-IT"/>
-        </w:rPr>
-        <w:t xml:space="preserve">) poiché viene utilizzata una ricerca binaria dalla </w:t>
-      </w:r>
-      <w:proofErr w:type="spellStart"/>
-      <w:r>
-        <w:rPr>
-          <w:rFonts w:ascii="Times New Roman" w:hAnsi="Times New Roman" w:cs="Times New Roman"/>
-          <w:lang w:val="it-IT"/>
-        </w:rPr>
-        <w:t>getItem</w:t>
-      </w:r>
-      <w:proofErr w:type="spellEnd"/>
-      <w:r>
-        <w:rPr>
-          <w:rFonts w:ascii="Times New Roman" w:hAnsi="Times New Roman" w:cs="Times New Roman"/>
-          <w:lang w:val="it-IT"/>
-        </w:rPr>
-        <w:t xml:space="preserve"> della </w:t>
-      </w:r>
-      <w:proofErr w:type="spellStart"/>
-      <w:r>
-        <w:rPr>
-          <w:rFonts w:ascii="Times New Roman" w:hAnsi="Times New Roman" w:cs="Times New Roman"/>
-          <w:lang w:val="it-IT"/>
-        </w:rPr>
-        <w:t>SortedTableMap</w:t>
-      </w:r>
-      <w:proofErr w:type="spellEnd"/>
-      <w:r>
-        <w:rPr>
-          <w:rFonts w:ascii="Times New Roman" w:hAnsi="Times New Roman" w:cs="Times New Roman"/>
-          <w:lang w:val="it-IT"/>
-        </w:rPr>
-        <w:t xml:space="preserve">, con k numero delle giornate + giornate delle partite rinviate. Per la classifica parziale di quella giornata, poiché utilizziamo una </w:t>
-      </w:r>
-      <w:r>
-        <w:rPr>
-          <w:rFonts w:ascii="Times New Roman" w:hAnsi="Times New Roman" w:cs="Times New Roman"/>
-          <w:lang w:val="it-IT"/>
-        </w:rPr>
-        <w:t xml:space="preserve">funzione </w:t>
-      </w:r>
-      <w:proofErr w:type="spellStart"/>
-      <w:r>
-        <w:rPr>
-          <w:rFonts w:ascii="Times New Roman" w:hAnsi="Times New Roman" w:cs="Times New Roman"/>
-          <w:lang w:val="it-IT"/>
-        </w:rPr>
-        <w:t>sortRank</w:t>
-      </w:r>
-      <w:proofErr w:type="spellEnd"/>
-      <w:r>
-        <w:rPr>
-          <w:rFonts w:ascii="Times New Roman" w:hAnsi="Times New Roman" w:cs="Times New Roman"/>
-          <w:lang w:val="it-IT"/>
-        </w:rPr>
-        <w:t xml:space="preserve"> che usa un algoritmo di </w:t>
-      </w:r>
-      <w:proofErr w:type="spellStart"/>
-      <w:r>
-        <w:rPr>
-          <w:rFonts w:ascii="Times New Roman" w:hAnsi="Times New Roman" w:cs="Times New Roman"/>
-          <w:lang w:val="it-IT"/>
-        </w:rPr>
-        <w:t>Quick</w:t>
-      </w:r>
-      <w:proofErr w:type="spellEnd"/>
-      <w:r>
-        <w:rPr>
-          <w:rFonts w:ascii="Times New Roman" w:hAnsi="Times New Roman" w:cs="Times New Roman"/>
-          <w:lang w:val="it-IT"/>
-        </w:rPr>
-        <w:t xml:space="preserve"> </w:t>
-      </w:r>
-      <w:proofErr w:type="spellStart"/>
-      <w:r>
-        <w:rPr>
-          <w:rFonts w:ascii="Times New Roman" w:hAnsi="Times New Roman" w:cs="Times New Roman"/>
-          <w:lang w:val="it-IT"/>
-        </w:rPr>
-        <w:t>Sort</w:t>
-      </w:r>
-      <w:proofErr w:type="spellEnd"/>
+        <w:t xml:space="preserve">Per il terzo quesito è necessaria prima la selezione di un campionato, poi quella di una giornata, e infine, la stampa della classifica parziale (riguardante il primo tempo) per la giornata indicata, con le partite giocate da ogni squadra. Per la selezione del campionato è richiesto tempo O(n) con n numero dei campionati. Per la selezione della giornata, la complessità è O(logk) poiché viene utilizzata una ricerca binaria dalla getItem della SortedTableMap, con k numero delle giornate + giornate delle partite rinviate. Per la classifica parziale di quella giornata, poiché utilizziamo una </w:t>
+      </w:r>
+      <w:r>
+        <w:rPr>
+          <w:rFonts w:ascii="Times New Roman" w:hAnsi="Times New Roman" w:cs="Times New Roman"/>
+          <w:lang w:val="it-IT"/>
+        </w:rPr>
+        <w:t>funzione sortRank che usa un algoritmo di Quick Sort</w:t>
+      </w:r>
       <w:r>
         <w:rPr>
           <w:rFonts w:ascii="Times New Roman" w:hAnsi="Times New Roman" w:cs="Times New Roman"/>
@@ -1164,71 +761,7 @@
           <w:rFonts w:ascii="Times New Roman" w:hAnsi="Times New Roman" w:cs="Times New Roman"/>
           <w:lang w:val="it-IT"/>
         </w:rPr>
-        <w:t xml:space="preserve"> la complessità diventa O(</w:t>
-      </w:r>
-      <w:proofErr w:type="spellStart"/>
-      <w:r>
-        <w:rPr>
-          <w:rFonts w:ascii="Times New Roman" w:hAnsi="Times New Roman" w:cs="Times New Roman"/>
-          <w:lang w:val="it-IT"/>
-        </w:rPr>
-        <w:t>mlogm</w:t>
-      </w:r>
-      <w:proofErr w:type="spellEnd"/>
-      <w:r>
-        <w:rPr>
-          <w:rFonts w:ascii="Times New Roman" w:hAnsi="Times New Roman" w:cs="Times New Roman"/>
-          <w:lang w:val="it-IT"/>
-        </w:rPr>
-        <w:t xml:space="preserve">) con m il numero delle squadre. Quindi, la complessità totale è di </w:t>
-      </w:r>
-      <w:proofErr w:type="gramStart"/>
-      <w:r>
-        <w:rPr>
-          <w:rFonts w:ascii="Times New Roman" w:hAnsi="Times New Roman" w:cs="Times New Roman"/>
-          <w:lang w:val="it-IT"/>
-        </w:rPr>
-        <w:t>O(</w:t>
-      </w:r>
-      <w:proofErr w:type="gramEnd"/>
-      <w:r>
-        <w:rPr>
-          <w:rFonts w:ascii="Times New Roman" w:hAnsi="Times New Roman" w:cs="Times New Roman"/>
-          <w:lang w:val="it-IT"/>
-        </w:rPr>
-        <w:t xml:space="preserve">n + </w:t>
-      </w:r>
-      <w:proofErr w:type="spellStart"/>
-      <w:r>
-        <w:rPr>
-          <w:rFonts w:ascii="Times New Roman" w:hAnsi="Times New Roman" w:cs="Times New Roman"/>
-          <w:lang w:val="it-IT"/>
-        </w:rPr>
-        <w:t>logk</w:t>
-      </w:r>
-      <w:proofErr w:type="spellEnd"/>
-      <w:r>
-        <w:rPr>
-          <w:rFonts w:ascii="Times New Roman" w:hAnsi="Times New Roman" w:cs="Times New Roman"/>
-          <w:lang w:val="it-IT"/>
-        </w:rPr>
-        <w:t xml:space="preserve">+ </w:t>
-      </w:r>
-      <w:proofErr w:type="spellStart"/>
-      <w:r>
-        <w:rPr>
-          <w:rFonts w:ascii="Times New Roman" w:hAnsi="Times New Roman" w:cs="Times New Roman"/>
-          <w:lang w:val="it-IT"/>
-        </w:rPr>
-        <w:t>mlogm</w:t>
-      </w:r>
-      <w:proofErr w:type="spellEnd"/>
-      <w:r>
-        <w:rPr>
-          <w:rFonts w:ascii="Times New Roman" w:hAnsi="Times New Roman" w:cs="Times New Roman"/>
-          <w:lang w:val="it-IT"/>
-        </w:rPr>
-        <w:t>)</w:t>
+        <w:t xml:space="preserve"> la complessità diventa O(mlogm) con m il numero delle squadre. Quindi, la complessità totale è di O(n + logk+ mlogm)</w:t>
       </w:r>
       <w:r>
         <w:rPr>
@@ -1256,23 +789,7 @@
           <w:rFonts w:ascii="Times New Roman" w:hAnsi="Times New Roman" w:cs="Times New Roman"/>
           <w:lang w:val="it-IT"/>
         </w:rPr>
-        <w:t>Per il quarto quesito è necessaria prima la selezione di un campionato e di una giornata, e infine, stampare per ogni squadra gli ultimi 5 risultati (sequenza W/D/A). Per la selezione del campionato è richiesto tempo O(n) con n numero dei campionati. Per la selezione della giornata, la complessità è O(</w:t>
-      </w:r>
-      <w:proofErr w:type="spellStart"/>
-      <w:r>
-        <w:rPr>
-          <w:rFonts w:ascii="Times New Roman" w:hAnsi="Times New Roman" w:cs="Times New Roman"/>
-          <w:lang w:val="it-IT"/>
-        </w:rPr>
-        <w:t>logk</w:t>
-      </w:r>
-      <w:proofErr w:type="spellEnd"/>
-      <w:r>
-        <w:rPr>
-          <w:rFonts w:ascii="Times New Roman" w:hAnsi="Times New Roman" w:cs="Times New Roman"/>
-          <w:lang w:val="it-IT"/>
-        </w:rPr>
-        <w:t xml:space="preserve">), con k numero delle giornate + giornate delle partite rinviate. Per accedere alla squadra in questione il tempo richiesto è </w:t>
+        <w:t xml:space="preserve">Per il quarto quesito è necessaria prima la selezione di un campionato e di una giornata, e infine, stampare per ogni squadra gli ultimi 5 risultati (sequenza W/D/A). Per la selezione del campionato è richiesto tempo O(n) con n numero dei campionati. Per la selezione della giornata, la complessità è O(logk), con k numero delle giornate + giornate delle partite rinviate. Per accedere alla squadra in questione il tempo richiesto è </w:t>
       </w:r>
       <w:r>
         <w:rPr>
@@ -1342,39 +859,7 @@
           <w:rFonts w:ascii="Times New Roman" w:hAnsi="Times New Roman" w:cs="Times New Roman"/>
           <w:lang w:val="it-IT"/>
         </w:rPr>
-        <w:t xml:space="preserve"> Per accedere ai risultati sono necessarie operazioni costanti. Quindi la complessità totale è </w:t>
-      </w:r>
-      <w:proofErr w:type="gramStart"/>
-      <w:r>
-        <w:rPr>
-          <w:rFonts w:ascii="Times New Roman" w:hAnsi="Times New Roman" w:cs="Times New Roman"/>
-          <w:lang w:val="it-IT"/>
-        </w:rPr>
-        <w:t>O(</w:t>
-      </w:r>
-      <w:proofErr w:type="gramEnd"/>
-      <w:r>
-        <w:rPr>
-          <w:rFonts w:ascii="Times New Roman" w:hAnsi="Times New Roman" w:cs="Times New Roman"/>
-          <w:lang w:val="it-IT"/>
-        </w:rPr>
-        <w:t xml:space="preserve">n + </w:t>
-      </w:r>
-      <w:proofErr w:type="spellStart"/>
-      <w:r>
-        <w:rPr>
-          <w:rFonts w:ascii="Times New Roman" w:hAnsi="Times New Roman" w:cs="Times New Roman"/>
-          <w:lang w:val="it-IT"/>
-        </w:rPr>
-        <w:t>logk</w:t>
-      </w:r>
-      <w:proofErr w:type="spellEnd"/>
-      <w:r>
-        <w:rPr>
-          <w:rFonts w:ascii="Times New Roman" w:hAnsi="Times New Roman" w:cs="Times New Roman"/>
-          <w:lang w:val="it-IT"/>
-        </w:rPr>
-        <w:t xml:space="preserve"> + </w:t>
+        <w:t xml:space="preserve"> Per accedere ai risultati sono necessarie operazioni costanti. Quindi la complessità totale è O(n + logk + </w:t>
       </w:r>
       <w:r>
         <w:rPr>
@@ -1417,112 +902,14 @@
           <w:lang w:val="it-IT"/>
         </w:rPr>
         <w:lastRenderedPageBreak/>
-        <w:t xml:space="preserve">salvate in </w:t>
-      </w:r>
-      <w:proofErr w:type="spellStart"/>
-      <w:r>
-        <w:rPr>
-          <w:rFonts w:ascii="Times New Roman" w:hAnsi="Times New Roman" w:cs="Times New Roman"/>
-          <w:lang w:val="it-IT"/>
-        </w:rPr>
-        <w:t>timestamp</w:t>
-      </w:r>
-      <w:proofErr w:type="spellEnd"/>
-      <w:r>
-        <w:rPr>
-          <w:rFonts w:ascii="Times New Roman" w:hAnsi="Times New Roman" w:cs="Times New Roman"/>
-          <w:lang w:val="it-IT"/>
-        </w:rPr>
-        <w:t xml:space="preserve">, avviene prima la conversione della data con tempo costante nella funzione </w:t>
-      </w:r>
-      <w:proofErr w:type="spellStart"/>
-      <w:proofErr w:type="gramStart"/>
-      <w:r>
-        <w:rPr>
-          <w:rFonts w:ascii="Times New Roman" w:hAnsi="Times New Roman" w:cs="Times New Roman"/>
-          <w:lang w:val="it-IT"/>
-        </w:rPr>
-        <w:t>getMatches</w:t>
-      </w:r>
-      <w:proofErr w:type="spellEnd"/>
-      <w:r>
-        <w:rPr>
-          <w:rFonts w:ascii="Times New Roman" w:hAnsi="Times New Roman" w:cs="Times New Roman"/>
-          <w:lang w:val="it-IT"/>
-        </w:rPr>
-        <w:t>(</w:t>
-      </w:r>
-      <w:proofErr w:type="gramEnd"/>
-      <w:r>
-        <w:rPr>
-          <w:rFonts w:ascii="Times New Roman" w:hAnsi="Times New Roman" w:cs="Times New Roman"/>
-          <w:lang w:val="it-IT"/>
-        </w:rPr>
-        <w:t>self, date). Questa funzione poi chiama la _</w:t>
-      </w:r>
-      <w:proofErr w:type="spellStart"/>
-      <w:proofErr w:type="gramStart"/>
-      <w:r>
-        <w:rPr>
-          <w:rFonts w:ascii="Times New Roman" w:hAnsi="Times New Roman" w:cs="Times New Roman"/>
-          <w:lang w:val="it-IT"/>
-        </w:rPr>
-        <w:t>searchDay</w:t>
-      </w:r>
-      <w:proofErr w:type="spellEnd"/>
-      <w:r>
-        <w:rPr>
-          <w:rFonts w:ascii="Times New Roman" w:hAnsi="Times New Roman" w:cs="Times New Roman"/>
-          <w:lang w:val="it-IT"/>
-        </w:rPr>
-        <w:t>(</w:t>
-      </w:r>
-      <w:proofErr w:type="gramEnd"/>
-      <w:r>
-        <w:rPr>
-          <w:rFonts w:ascii="Times New Roman" w:hAnsi="Times New Roman" w:cs="Times New Roman"/>
-          <w:lang w:val="it-IT"/>
-        </w:rPr>
-        <w:t>self, date, start, end) che utilizza una ricerca binaria ricorsiva per trovare la data di interesse e costruisce una lista di match disputati in quel giorno.</w:t>
-      </w:r>
-      <w:r>
-        <w:rPr>
-          <w:rFonts w:ascii="Times New Roman" w:hAnsi="Times New Roman" w:cs="Times New Roman"/>
-          <w:lang w:val="it-IT"/>
-        </w:rPr>
-        <w:t xml:space="preserve"> La complessità è quindi O(n(</w:t>
-      </w:r>
-      <w:proofErr w:type="spellStart"/>
-      <w:r>
-        <w:rPr>
-          <w:rFonts w:ascii="Times New Roman" w:hAnsi="Times New Roman" w:cs="Times New Roman"/>
-          <w:lang w:val="it-IT"/>
-        </w:rPr>
-        <w:t>logk+m</w:t>
-      </w:r>
-      <w:proofErr w:type="spellEnd"/>
-      <w:r>
-        <w:rPr>
-          <w:rFonts w:ascii="Times New Roman" w:hAnsi="Times New Roman" w:cs="Times New Roman"/>
-          <w:lang w:val="it-IT"/>
-        </w:rPr>
-        <w:t xml:space="preserve">)) dove </w:t>
-      </w:r>
-      <w:proofErr w:type="gramStart"/>
-      <w:r>
-        <w:rPr>
-          <w:rFonts w:ascii="Times New Roman" w:hAnsi="Times New Roman" w:cs="Times New Roman"/>
-          <w:lang w:val="it-IT"/>
-        </w:rPr>
-        <w:t>n è</w:t>
-      </w:r>
-      <w:proofErr w:type="gramEnd"/>
-      <w:r>
-        <w:rPr>
-          <w:rFonts w:ascii="Times New Roman" w:hAnsi="Times New Roman" w:cs="Times New Roman"/>
-          <w:lang w:val="it-IT"/>
-        </w:rPr>
-        <w:t xml:space="preserve"> il numero di campionati, k le giornate e m, i match disputati in quella specifica giornata. </w:t>
+        <w:t>salvate in timestamp, avviene prima la conversione della data con tempo costante nella funzione getMatches(self, date). Questa funzione poi chiama la _searchDay(self, date, start, end) che utilizza una ricerca binaria ricorsiva per trovare la data di interesse e costruisce una lista di match disputati in quel giorno.</w:t>
+      </w:r>
+      <w:r>
+        <w:rPr>
+          <w:rFonts w:ascii="Times New Roman" w:hAnsi="Times New Roman" w:cs="Times New Roman"/>
+          <w:lang w:val="it-IT"/>
+        </w:rPr>
+        <w:t xml:space="preserve"> La complessità è quindi O(n(logk+m)) dove n è il numero di campionati, k le giornate e m, i match disputati in quella specifica giornata. </w:t>
       </w:r>
     </w:p>
     <w:p>
@@ -1543,80 +930,7 @@
           <w:rFonts w:ascii="Times New Roman" w:hAnsi="Times New Roman" w:cs="Times New Roman"/>
           <w:lang w:val="it-IT"/>
         </w:rPr>
-        <w:t xml:space="preserve">Per il sesto quesito è necessaria prima la selezione di una giornata in tutti i campionati, poi di un intero k per permettere la stampa delle k squadre che tra tutti i campionati hanno segnato più goal. In questo caso viene utilizzata la funzione </w:t>
-      </w:r>
-      <w:proofErr w:type="spellStart"/>
-      <w:proofErr w:type="gramStart"/>
-      <w:r>
-        <w:rPr>
-          <w:rFonts w:ascii="Times New Roman" w:hAnsi="Times New Roman" w:cs="Times New Roman"/>
-          <w:lang w:val="it-IT"/>
-        </w:rPr>
-        <w:t>getTeamMoreGoal</w:t>
-      </w:r>
-      <w:proofErr w:type="spellEnd"/>
-      <w:r>
-        <w:rPr>
-          <w:rFonts w:ascii="Times New Roman" w:hAnsi="Times New Roman" w:cs="Times New Roman"/>
-          <w:lang w:val="it-IT"/>
-        </w:rPr>
-        <w:t>(</w:t>
-      </w:r>
-      <w:proofErr w:type="gramEnd"/>
-      <w:r>
-        <w:rPr>
-          <w:rFonts w:ascii="Times New Roman" w:hAnsi="Times New Roman" w:cs="Times New Roman"/>
-          <w:lang w:val="it-IT"/>
-        </w:rPr>
-        <w:t xml:space="preserve">self, k, day). Questa funzione crea una lista con tutte le squadre e i goal di tutti i campionati fino a quella giornata effettuandone l’ordinamento tramite </w:t>
-      </w:r>
-      <w:proofErr w:type="spellStart"/>
-      <w:r>
-        <w:rPr>
-          <w:rFonts w:ascii="Times New Roman" w:hAnsi="Times New Roman" w:cs="Times New Roman"/>
-          <w:lang w:val="it-IT"/>
-        </w:rPr>
-        <w:t>Quick</w:t>
-      </w:r>
-      <w:proofErr w:type="spellEnd"/>
-      <w:r>
-        <w:rPr>
-          <w:rFonts w:ascii="Times New Roman" w:hAnsi="Times New Roman" w:cs="Times New Roman"/>
-          <w:lang w:val="it-IT"/>
-        </w:rPr>
-        <w:t xml:space="preserve"> </w:t>
-      </w:r>
-      <w:proofErr w:type="spellStart"/>
-      <w:r>
-        <w:rPr>
-          <w:rFonts w:ascii="Times New Roman" w:hAnsi="Times New Roman" w:cs="Times New Roman"/>
-          <w:lang w:val="it-IT"/>
-        </w:rPr>
-        <w:t>Sort</w:t>
-      </w:r>
-      <w:proofErr w:type="spellEnd"/>
-      <w:r>
-        <w:rPr>
-          <w:rFonts w:ascii="Times New Roman" w:hAnsi="Times New Roman" w:cs="Times New Roman"/>
-          <w:lang w:val="it-IT"/>
-        </w:rPr>
-        <w:t xml:space="preserve">, e alla fine crea una seconda lista in cui ci sono soltanto le k squadre i cui goal rispondono correttamente al quesito. La complessità dell’algoritmo è </w:t>
-      </w:r>
-      <w:proofErr w:type="gramStart"/>
-      <w:r>
-        <w:rPr>
-          <w:rFonts w:ascii="Times New Roman" w:hAnsi="Times New Roman" w:cs="Times New Roman"/>
-          <w:lang w:val="it-IT"/>
-        </w:rPr>
-        <w:t>O(</w:t>
-      </w:r>
-      <w:proofErr w:type="gramEnd"/>
-      <w:r>
-        <w:rPr>
-          <w:rFonts w:ascii="Times New Roman" w:hAnsi="Times New Roman" w:cs="Times New Roman"/>
-          <w:lang w:val="it-IT"/>
-        </w:rPr>
-        <w:t xml:space="preserve">n </w:t>
+        <w:t xml:space="preserve">Per il sesto quesito è necessaria prima la selezione di una giornata in tutti i campionati, poi di un intero k per permettere la stampa delle k squadre che tra tutti i campionati hanno segnato più goal. In questo caso viene utilizzata la funzione getTeamMoreGoal(self, k, day). Questa funzione crea una lista con tutte le squadre e i goal di tutti i campionati fino a quella giornata effettuandone l’ordinamento tramite Quick Sort, e alla fine crea una seconda lista in cui ci sono soltanto le k squadre i cui goal rispondono correttamente al quesito. La complessità dell’algoritmo è O(n </w:t>
       </w:r>
       <w:r>
         <w:rPr>
@@ -1625,7 +939,6 @@
         </w:rPr>
         <w:t>*(</w:t>
       </w:r>
-      <w:proofErr w:type="spellStart"/>
       <w:r>
         <w:rPr>
           <w:rFonts w:ascii="Times New Roman" w:hAnsi="Times New Roman" w:cs="Times New Roman"/>
@@ -1640,23 +953,13 @@
         </w:rPr>
         <w:t>x</w:t>
       </w:r>
-      <w:proofErr w:type="spellEnd"/>
-      <w:r>
-        <w:rPr>
-          <w:rFonts w:ascii="Times New Roman" w:hAnsi="Times New Roman" w:cs="Times New Roman"/>
-          <w:lang w:val="it-IT"/>
-        </w:rPr>
-        <w:t xml:space="preserve"> + </w:t>
-      </w:r>
-      <w:proofErr w:type="spellStart"/>
-      <w:r>
-        <w:rPr>
-          <w:rFonts w:ascii="Times New Roman" w:hAnsi="Times New Roman" w:cs="Times New Roman"/>
-          <w:lang w:val="it-IT"/>
-        </w:rPr>
-        <w:t>mlogm</w:t>
-      </w:r>
-      <w:proofErr w:type="spellEnd"/>
+      <w:r>
+        <w:rPr>
+          <w:rFonts w:ascii="Times New Roman" w:hAnsi="Times New Roman" w:cs="Times New Roman"/>
+          <w:lang w:val="it-IT"/>
+        </w:rPr>
+        <w:t xml:space="preserve"> + mlogm</w:t>
+      </w:r>
       <w:r>
         <w:rPr>
           <w:rFonts w:ascii="Times New Roman" w:hAnsi="Times New Roman" w:cs="Times New Roman"/>
@@ -1732,119 +1035,14 @@
           <w:rFonts w:ascii="Times New Roman" w:hAnsi="Times New Roman" w:cs="Times New Roman"/>
           <w:lang w:val="it-IT"/>
         </w:rPr>
-        <w:t xml:space="preserve">In questo caso viene utilizzata la funzione </w:t>
-      </w:r>
-      <w:proofErr w:type="spellStart"/>
-      <w:proofErr w:type="gramStart"/>
-      <w:r>
-        <w:rPr>
-          <w:rFonts w:ascii="Times New Roman" w:hAnsi="Times New Roman" w:cs="Times New Roman"/>
-          <w:lang w:val="it-IT"/>
-        </w:rPr>
-        <w:t>getTeamLessGoal</w:t>
-      </w:r>
-      <w:proofErr w:type="spellEnd"/>
-      <w:r>
-        <w:rPr>
-          <w:rFonts w:ascii="Times New Roman" w:hAnsi="Times New Roman" w:cs="Times New Roman"/>
-          <w:lang w:val="it-IT"/>
-        </w:rPr>
-        <w:t>(</w:t>
-      </w:r>
-      <w:proofErr w:type="gramEnd"/>
-      <w:r>
-        <w:rPr>
-          <w:rFonts w:ascii="Times New Roman" w:hAnsi="Times New Roman" w:cs="Times New Roman"/>
-          <w:lang w:val="it-IT"/>
-        </w:rPr>
-        <w:t xml:space="preserve">self, k, day). Questa funzione crea una lista con tutte le squadre e i goal di tutti i campionati fino a quella giornata effettuandone l’ordinamento tramite </w:t>
-      </w:r>
-      <w:proofErr w:type="spellStart"/>
-      <w:r>
-        <w:rPr>
-          <w:rFonts w:ascii="Times New Roman" w:hAnsi="Times New Roman" w:cs="Times New Roman"/>
-          <w:lang w:val="it-IT"/>
-        </w:rPr>
-        <w:t>Quick</w:t>
-      </w:r>
-      <w:proofErr w:type="spellEnd"/>
-      <w:r>
-        <w:rPr>
-          <w:rFonts w:ascii="Times New Roman" w:hAnsi="Times New Roman" w:cs="Times New Roman"/>
-          <w:lang w:val="it-IT"/>
-        </w:rPr>
-        <w:t xml:space="preserve"> </w:t>
-      </w:r>
-      <w:proofErr w:type="spellStart"/>
-      <w:r>
-        <w:rPr>
-          <w:rFonts w:ascii="Times New Roman" w:hAnsi="Times New Roman" w:cs="Times New Roman"/>
-          <w:lang w:val="it-IT"/>
-        </w:rPr>
-        <w:t>Sort</w:t>
-      </w:r>
-      <w:proofErr w:type="spellEnd"/>
-      <w:r>
-        <w:rPr>
-          <w:rFonts w:ascii="Times New Roman" w:hAnsi="Times New Roman" w:cs="Times New Roman"/>
-          <w:lang w:val="it-IT"/>
-        </w:rPr>
-        <w:t xml:space="preserve">, e alla fine crea una seconda lista in cui ci sono soltanto le k squadre i cui goal rispondono correttamente al quesito. La complessità dell’algoritmo è, come nel caso precedente, </w:t>
-      </w:r>
-      <w:proofErr w:type="gramStart"/>
-      <w:r>
-        <w:rPr>
-          <w:rFonts w:ascii="Times New Roman" w:hAnsi="Times New Roman" w:cs="Times New Roman"/>
-          <w:lang w:val="it-IT"/>
-        </w:rPr>
-        <w:t>O(</w:t>
-      </w:r>
-      <w:proofErr w:type="gramEnd"/>
-      <w:r>
-        <w:rPr>
-          <w:rFonts w:ascii="Times New Roman" w:hAnsi="Times New Roman" w:cs="Times New Roman"/>
-          <w:lang w:val="it-IT"/>
-        </w:rPr>
-        <w:t>n *(</w:t>
-      </w:r>
-      <w:proofErr w:type="spellStart"/>
-      <w:r>
-        <w:rPr>
-          <w:rFonts w:ascii="Times New Roman" w:hAnsi="Times New Roman" w:cs="Times New Roman"/>
-          <w:lang w:val="it-IT"/>
-        </w:rPr>
-        <w:t>logx</w:t>
-      </w:r>
-      <w:proofErr w:type="spellEnd"/>
-      <w:r>
-        <w:rPr>
-          <w:rFonts w:ascii="Times New Roman" w:hAnsi="Times New Roman" w:cs="Times New Roman"/>
-          <w:lang w:val="it-IT"/>
-        </w:rPr>
-        <w:t xml:space="preserve"> + </w:t>
-      </w:r>
-      <w:proofErr w:type="spellStart"/>
-      <w:r>
-        <w:rPr>
-          <w:rFonts w:ascii="Times New Roman" w:hAnsi="Times New Roman" w:cs="Times New Roman"/>
-          <w:lang w:val="it-IT"/>
-        </w:rPr>
-        <w:t>mlogm</w:t>
-      </w:r>
-      <w:proofErr w:type="spellEnd"/>
-      <w:r>
-        <w:rPr>
-          <w:rFonts w:ascii="Times New Roman" w:hAnsi="Times New Roman" w:cs="Times New Roman"/>
-          <w:lang w:val="it-IT"/>
-        </w:rPr>
-        <w:t xml:space="preserve"> + m) + k) con n numero dei campionati, x il numero delle giornate, ed m il numero delle squadre del singolo campionato, k le squadre restituite</w:t>
-      </w:r>
-      <w:r>
-        <w:rPr>
-          <w:rFonts w:ascii="Times New Roman" w:hAnsi="Times New Roman" w:cs="Times New Roman"/>
-          <w:lang w:val="it-IT"/>
-        </w:rPr>
-        <w:t>.</w:t>
+        <w:t xml:space="preserve">In questo caso viene utilizzata la funzione getTeamLessGoal(self, k, day). Questa funzione crea una lista con tutte le squadre e i goal di tutti i campionati fino a quella giornata effettuandone l’ordinamento tramite Quick Sort, e alla fine crea una seconda lista in cui ci sono soltanto le k squadre i cui goal rispondono correttamente al quesito. La complessità dell’algoritmo è, come nel caso precedente, </w:t>
+      </w:r>
+      <w:r>
+        <w:rPr>
+          <w:rFonts w:ascii="Times New Roman" w:hAnsi="Times New Roman" w:cs="Times New Roman"/>
+          <w:lang w:val="it-IT"/>
+        </w:rPr>
+        <w:t>O(n *(logx + mlogm + m) + k) con n numero dei campionati, x il numero delle giornate, ed m il numero delle squadre del singolo campionato, k le squadre restituite.</w:t>
       </w:r>
     </w:p>
     <w:p>
@@ -1865,119 +1063,14 @@
           <w:rFonts w:ascii="Times New Roman" w:hAnsi="Times New Roman" w:cs="Times New Roman"/>
           <w:lang w:val="it-IT"/>
         </w:rPr>
-        <w:t xml:space="preserve">Per l’ottavo quesito è necessaria prima la selezione di una giornata in tutti i campionati, poi di un intero k per permettere la stampa delle k squadre che tra tutti i campionati hanno la migliore differenza reti. In questo caso viene utilizzata la funzione </w:t>
-      </w:r>
-      <w:proofErr w:type="spellStart"/>
-      <w:proofErr w:type="gramStart"/>
-      <w:r>
-        <w:rPr>
-          <w:rFonts w:ascii="Times New Roman" w:hAnsi="Times New Roman" w:cs="Times New Roman"/>
-          <w:lang w:val="it-IT"/>
-        </w:rPr>
-        <w:t>getTeamDiffGoal</w:t>
-      </w:r>
-      <w:proofErr w:type="spellEnd"/>
-      <w:r>
-        <w:rPr>
-          <w:rFonts w:ascii="Times New Roman" w:hAnsi="Times New Roman" w:cs="Times New Roman"/>
-          <w:lang w:val="it-IT"/>
-        </w:rPr>
-        <w:t>(</w:t>
-      </w:r>
-      <w:proofErr w:type="gramEnd"/>
-      <w:r>
-        <w:rPr>
-          <w:rFonts w:ascii="Times New Roman" w:hAnsi="Times New Roman" w:cs="Times New Roman"/>
-          <w:lang w:val="it-IT"/>
-        </w:rPr>
-        <w:t xml:space="preserve">self, k, day). Questa funzione crea una lista con tutte le squadre e la differenza di goal di tutti i campionati fino a quella giornata effettuandone l’ordinamento tramite </w:t>
-      </w:r>
-      <w:proofErr w:type="spellStart"/>
-      <w:r>
-        <w:rPr>
-          <w:rFonts w:ascii="Times New Roman" w:hAnsi="Times New Roman" w:cs="Times New Roman"/>
-          <w:lang w:val="it-IT"/>
-        </w:rPr>
-        <w:t>Quick</w:t>
-      </w:r>
-      <w:proofErr w:type="spellEnd"/>
-      <w:r>
-        <w:rPr>
-          <w:rFonts w:ascii="Times New Roman" w:hAnsi="Times New Roman" w:cs="Times New Roman"/>
-          <w:lang w:val="it-IT"/>
-        </w:rPr>
-        <w:t xml:space="preserve"> </w:t>
-      </w:r>
-      <w:proofErr w:type="spellStart"/>
-      <w:r>
-        <w:rPr>
-          <w:rFonts w:ascii="Times New Roman" w:hAnsi="Times New Roman" w:cs="Times New Roman"/>
-          <w:lang w:val="it-IT"/>
-        </w:rPr>
-        <w:t>Sort</w:t>
-      </w:r>
-      <w:proofErr w:type="spellEnd"/>
-      <w:r>
-        <w:rPr>
-          <w:rFonts w:ascii="Times New Roman" w:hAnsi="Times New Roman" w:cs="Times New Roman"/>
-          <w:lang w:val="it-IT"/>
-        </w:rPr>
-        <w:t xml:space="preserve">, e alla fine crea una seconda lista in cui ci sono soltanto le k squadre i cui goal rispondono correttamente al quesito. La complessità dell’algoritmo è, come nel quesito 6 e 7, </w:t>
-      </w:r>
-      <w:proofErr w:type="gramStart"/>
-      <w:r>
-        <w:rPr>
-          <w:rFonts w:ascii="Times New Roman" w:hAnsi="Times New Roman" w:cs="Times New Roman"/>
-          <w:lang w:val="it-IT"/>
-        </w:rPr>
-        <w:t>O(</w:t>
-      </w:r>
-      <w:proofErr w:type="gramEnd"/>
-      <w:r>
-        <w:rPr>
-          <w:rFonts w:ascii="Times New Roman" w:hAnsi="Times New Roman" w:cs="Times New Roman"/>
-          <w:lang w:val="it-IT"/>
-        </w:rPr>
-        <w:t>n *(</w:t>
-      </w:r>
-      <w:proofErr w:type="spellStart"/>
-      <w:r>
-        <w:rPr>
-          <w:rFonts w:ascii="Times New Roman" w:hAnsi="Times New Roman" w:cs="Times New Roman"/>
-          <w:lang w:val="it-IT"/>
-        </w:rPr>
-        <w:t>logx</w:t>
-      </w:r>
-      <w:proofErr w:type="spellEnd"/>
-      <w:r>
-        <w:rPr>
-          <w:rFonts w:ascii="Times New Roman" w:hAnsi="Times New Roman" w:cs="Times New Roman"/>
-          <w:lang w:val="it-IT"/>
-        </w:rPr>
-        <w:t xml:space="preserve"> + </w:t>
-      </w:r>
-      <w:proofErr w:type="spellStart"/>
-      <w:r>
-        <w:rPr>
-          <w:rFonts w:ascii="Times New Roman" w:hAnsi="Times New Roman" w:cs="Times New Roman"/>
-          <w:lang w:val="it-IT"/>
-        </w:rPr>
-        <w:t>mlogm</w:t>
-      </w:r>
-      <w:proofErr w:type="spellEnd"/>
-      <w:r>
-        <w:rPr>
-          <w:rFonts w:ascii="Times New Roman" w:hAnsi="Times New Roman" w:cs="Times New Roman"/>
-          <w:lang w:val="it-IT"/>
-        </w:rPr>
-        <w:t xml:space="preserve"> + m) + k) con n numero dei campionati, x il numero delle giornate, ed m il numero delle squadre del singolo campionato, k le squadre restituite</w:t>
-      </w:r>
-      <w:r>
-        <w:rPr>
-          <w:rFonts w:ascii="Times New Roman" w:hAnsi="Times New Roman" w:cs="Times New Roman"/>
-          <w:lang w:val="it-IT"/>
-        </w:rPr>
-        <w:t>.</w:t>
+        <w:t xml:space="preserve">Per l’ottavo quesito è necessaria prima la selezione di una giornata in tutti i campionati, poi di un intero k per permettere la stampa delle k squadre che tra tutti i campionati hanno la migliore differenza reti. In questo caso viene utilizzata la funzione getTeamDiffGoal(self, k, day). Questa funzione crea una lista con tutte le squadre e la differenza di goal di tutti i campionati fino a quella giornata effettuandone l’ordinamento tramite Quick Sort, e alla fine crea una seconda lista in cui ci sono soltanto le k squadre i cui goal rispondono correttamente al quesito. La complessità dell’algoritmo è, come nel quesito 6 e 7, </w:t>
+      </w:r>
+      <w:r>
+        <w:rPr>
+          <w:rFonts w:ascii="Times New Roman" w:hAnsi="Times New Roman" w:cs="Times New Roman"/>
+          <w:lang w:val="it-IT"/>
+        </w:rPr>
+        <w:t>O(n *(logx + mlogm + m) + k) con n numero dei campionati, x il numero delle giornate, ed m il numero delle squadre del singolo campionato, k le squadre restituite.</w:t>
       </w:r>
     </w:p>
     <w:p>
@@ -1998,33 +1091,86 @@
           <w:rFonts w:ascii="Times New Roman" w:hAnsi="Times New Roman" w:cs="Times New Roman"/>
           <w:lang w:val="it-IT"/>
         </w:rPr>
-        <w:t>Per il nono quesito è necessaria la selezione di un campionato e poi di una giornata, per stampare la squadra con il maggior numero di vittorie, quella con il maggior numero di vittorie in casa, e quella con il maggior numero di vittorie in trasferta. Per la selezione del campionato è richiesto tempo O(n) con n numero dei campionati. Per la selezione della giornata, la complessità è O(</w:t>
-      </w:r>
-      <w:proofErr w:type="spellStart"/>
-      <w:r>
-        <w:rPr>
-          <w:rFonts w:ascii="Times New Roman" w:hAnsi="Times New Roman" w:cs="Times New Roman"/>
-          <w:lang w:val="it-IT"/>
-        </w:rPr>
-        <w:t>logk</w:t>
-      </w:r>
-      <w:proofErr w:type="spellEnd"/>
-      <w:r>
-        <w:rPr>
-          <w:rFonts w:ascii="Times New Roman" w:hAnsi="Times New Roman" w:cs="Times New Roman"/>
-          <w:lang w:val="it-IT"/>
-        </w:rPr>
-        <w:t xml:space="preserve">), con k numero delle giornate + giornate delle partite rinviate, mentre per l’ordinamento della lista di squadre in base alle vittorie, tramite un </w:t>
-      </w:r>
-      <w:proofErr w:type="spellStart"/>
-      <w:r>
-        <w:rPr>
-          <w:rFonts w:ascii="Times New Roman" w:hAnsi="Times New Roman" w:cs="Times New Roman"/>
-          <w:lang w:val="it-IT"/>
-        </w:rPr>
-        <w:t>Quick</w:t>
-      </w:r>
-      <w:proofErr w:type="spellEnd"/>
+        <w:t>Per il nono quesito è necessaria la selezione di un campionato e poi di una giornata, per stampare la squadra con il maggior numero di vittorie, quella con il maggior numero di vittorie in casa, e quella con il maggior numero di vittorie in trasferta. Per la selezione del campionato è richiesto tempo O(n) con n numero dei campionati. Per la selezione della giornata, la complessità è O(logk), con k numero delle giornate + giornate delle partite rinviate, mentre per l’ordinamento della lista di squadre in base alle vittorie, tramite un Quick Sort, richiede O(mlogm) con m il numero delle squadre. Lo stesso procedimento viene adottato per la ricerca delle squadre con il maggior numero di vittorie in casa e in trasferta. Quindi, la complessità totale è O(n + logk + mlogm).</w:t>
+      </w:r>
+    </w:p>
+    <w:p>
+      <w:pPr>
+        <w:jc w:val="both"/>
+        <w:rPr>
+          <w:rFonts w:ascii="Times New Roman" w:hAnsi="Times New Roman" w:cs="Times New Roman"/>
+          <w:lang w:val="it-IT"/>
+        </w:rPr>
+      </w:pPr>
+    </w:p>
+    <w:p>
+      <w:pPr>
+        <w:jc w:val="both"/>
+        <w:rPr>
+          <w:rFonts w:ascii="Times New Roman" w:hAnsi="Times New Roman" w:cs="Times New Roman"/>
+          <w:lang w:val="it-IT"/>
+        </w:rPr>
+      </w:pPr>
+    </w:p>
+    <w:p>
+      <w:pPr>
+        <w:ind w:left="360"/>
+        <w:jc w:val="both"/>
+        <w:rPr>
+          <w:rFonts w:ascii="Times New Roman" w:hAnsi="Times New Roman" w:cs="Times New Roman"/>
+          <w:b/>
+          <w:lang w:val="it-IT"/>
+        </w:rPr>
+      </w:pPr>
+      <w:r>
+        <w:rPr>
+          <w:rFonts w:ascii="Times New Roman" w:hAnsi="Times New Roman" w:cs="Times New Roman"/>
+          <w:b/>
+          <w:lang w:val="it-IT"/>
+        </w:rPr>
+        <w:t>Casi particolari</w:t>
+      </w:r>
+    </w:p>
+    <w:p>
+      <w:pPr>
+        <w:ind w:left="360"/>
+        <w:jc w:val="both"/>
+        <w:rPr>
+          <w:rFonts w:ascii="Times New Roman" w:hAnsi="Times New Roman" w:cs="Times New Roman"/>
+          <w:lang w:val="it-IT"/>
+        </w:rPr>
+      </w:pPr>
+      <w:r>
+        <w:rPr>
+          <w:rFonts w:ascii="Times New Roman" w:hAnsi="Times New Roman" w:cs="Times New Roman"/>
+          <w:lang w:val="it-IT"/>
+        </w:rPr>
+        <w:t>Abbiamo dovuto adattare il nostro algoritmo con dei controlli per comprendere questi casi particolari:</w:t>
+      </w:r>
+    </w:p>
+    <w:p>
+      <w:pPr>
+        <w:ind w:left="360"/>
+        <w:jc w:val="both"/>
+        <w:rPr>
+          <w:rFonts w:ascii="Times New Roman" w:hAnsi="Times New Roman" w:cs="Times New Roman"/>
+          <w:lang w:val="it-IT"/>
+        </w:rPr>
+      </w:pPr>
+      <w:r>
+        <w:rPr>
+          <w:rFonts w:ascii="Times New Roman" w:hAnsi="Times New Roman" w:cs="Times New Roman"/>
+          <w:lang w:val="it-IT"/>
+        </w:rPr>
+        <w:t xml:space="preserve">Bastia-Lyon </w:t>
+      </w:r>
+      <w:r>
+        <w:rPr>
+          <w:rFonts w:ascii="Times New Roman" w:hAnsi="Times New Roman" w:cs="Times New Roman"/>
+          <w:lang w:val="it-IT"/>
+        </w:rPr>
+        <w:sym w:font="Wingdings" w:char="F0E0"/>
+      </w:r>
       <w:r>
         <w:rPr>
           <w:rFonts w:ascii="Times New Roman" w:hAnsi="Times New Roman" w:cs="Times New Roman"/>
@@ -2032,104 +1178,27 @@
         </w:rPr>
         <w:t xml:space="preserve"> </w:t>
       </w:r>
-      <w:proofErr w:type="spellStart"/>
-      <w:r>
-        <w:rPr>
-          <w:rFonts w:ascii="Times New Roman" w:hAnsi="Times New Roman" w:cs="Times New Roman"/>
-          <w:lang w:val="it-IT"/>
-        </w:rPr>
-        <w:t>Sort</w:t>
-      </w:r>
-      <w:proofErr w:type="spellEnd"/>
-      <w:r>
-        <w:rPr>
-          <w:rFonts w:ascii="Times New Roman" w:hAnsi="Times New Roman" w:cs="Times New Roman"/>
-          <w:lang w:val="it-IT"/>
-        </w:rPr>
-        <w:t>, richiede O(</w:t>
-      </w:r>
-      <w:proofErr w:type="spellStart"/>
-      <w:r>
-        <w:rPr>
-          <w:rFonts w:ascii="Times New Roman" w:hAnsi="Times New Roman" w:cs="Times New Roman"/>
-          <w:lang w:val="it-IT"/>
-        </w:rPr>
-        <w:t>mlogm</w:t>
-      </w:r>
-      <w:proofErr w:type="spellEnd"/>
-      <w:r>
-        <w:rPr>
-          <w:rFonts w:ascii="Times New Roman" w:hAnsi="Times New Roman" w:cs="Times New Roman"/>
-          <w:lang w:val="it-IT"/>
-        </w:rPr>
-        <w:t xml:space="preserve">) con m il numero delle squadre. Lo stesso procedimento viene adottato per la ricerca delle squadre con il maggior numero di vittorie in casa e in trasferta. Quindi, la complessità totale è </w:t>
-      </w:r>
-      <w:proofErr w:type="gramStart"/>
-      <w:r>
-        <w:rPr>
-          <w:rFonts w:ascii="Times New Roman" w:hAnsi="Times New Roman" w:cs="Times New Roman"/>
-          <w:lang w:val="it-IT"/>
-        </w:rPr>
-        <w:t>O(</w:t>
-      </w:r>
-      <w:proofErr w:type="gramEnd"/>
-      <w:r>
-        <w:rPr>
-          <w:rFonts w:ascii="Times New Roman" w:hAnsi="Times New Roman" w:cs="Times New Roman"/>
-          <w:lang w:val="it-IT"/>
-        </w:rPr>
-        <w:t xml:space="preserve">n + </w:t>
-      </w:r>
-      <w:proofErr w:type="spellStart"/>
-      <w:r>
-        <w:rPr>
-          <w:rFonts w:ascii="Times New Roman" w:hAnsi="Times New Roman" w:cs="Times New Roman"/>
-          <w:lang w:val="it-IT"/>
-        </w:rPr>
-        <w:t>logk</w:t>
-      </w:r>
-      <w:proofErr w:type="spellEnd"/>
-      <w:r>
-        <w:rPr>
-          <w:rFonts w:ascii="Times New Roman" w:hAnsi="Times New Roman" w:cs="Times New Roman"/>
-          <w:lang w:val="it-IT"/>
-        </w:rPr>
-        <w:t xml:space="preserve"> + </w:t>
-      </w:r>
-      <w:proofErr w:type="spellStart"/>
-      <w:r>
-        <w:rPr>
-          <w:rFonts w:ascii="Times New Roman" w:hAnsi="Times New Roman" w:cs="Times New Roman"/>
-          <w:lang w:val="it-IT"/>
-        </w:rPr>
-        <w:t>mlogm</w:t>
-      </w:r>
-      <w:proofErr w:type="spellEnd"/>
-      <w:r>
-        <w:rPr>
-          <w:rFonts w:ascii="Times New Roman" w:hAnsi="Times New Roman" w:cs="Times New Roman"/>
-          <w:lang w:val="it-IT"/>
-        </w:rPr>
-        <w:t>).</w:t>
-      </w:r>
-    </w:p>
-    <w:p>
-      <w:pPr>
-        <w:jc w:val="both"/>
-        <w:rPr>
-          <w:rFonts w:ascii="Times New Roman" w:hAnsi="Times New Roman" w:cs="Times New Roman"/>
-          <w:lang w:val="it-IT"/>
-        </w:rPr>
-      </w:pPr>
-    </w:p>
-    <w:p>
-      <w:pPr>
-        <w:jc w:val="both"/>
-        <w:rPr>
-          <w:rFonts w:ascii="Times New Roman" w:hAnsi="Times New Roman" w:cs="Times New Roman"/>
-          <w:lang w:val="it-IT"/>
-        </w:rPr>
-      </w:pPr>
+      <w:r>
+        <w:rPr>
+          <w:rFonts w:ascii="Times New Roman" w:hAnsi="Times New Roman" w:cs="Times New Roman"/>
+          <w:lang w:val="it-IT"/>
+        </w:rPr>
+        <w:t>33°giornata</w:t>
+      </w:r>
+      <w:r>
+        <w:rPr>
+          <w:rFonts w:ascii="Times New Roman" w:hAnsi="Times New Roman" w:cs="Times New Roman"/>
+          <w:lang w:val="it-IT"/>
+        </w:rPr>
+        <w:t xml:space="preserve"> campionato Francese (F1) – partita interrotta</w:t>
+      </w:r>
+      <w:r>
+        <w:rPr>
+          <w:rFonts w:ascii="Times New Roman" w:hAnsi="Times New Roman" w:cs="Times New Roman"/>
+          <w:lang w:val="it-IT"/>
+        </w:rPr>
+        <w:t xml:space="preserve">, non sono presenti risultati parziali </w:t>
+      </w:r>
     </w:p>
     <w:p>
       <w:pPr>
@@ -2137,17 +1206,36 @@
         <w:jc w:val="both"/>
         <w:rPr>
           <w:rFonts w:ascii="Times New Roman" w:hAnsi="Times New Roman" w:cs="Times New Roman"/>
-          <w:b/>
-          <w:lang w:val="it-IT"/>
-        </w:rPr>
-      </w:pPr>
-      <w:r>
-        <w:rPr>
-          <w:rFonts w:ascii="Times New Roman" w:hAnsi="Times New Roman" w:cs="Times New Roman"/>
-          <w:b/>
-          <w:lang w:val="it-IT"/>
-        </w:rPr>
-        <w:t>Casi particolari</w:t>
+          <w:lang w:val="it-IT"/>
+        </w:rPr>
+      </w:pPr>
+      <w:r>
+        <w:rPr>
+          <w:rFonts w:ascii="Times New Roman" w:hAnsi="Times New Roman" w:cs="Times New Roman"/>
+          <w:lang w:val="it-IT"/>
+        </w:rPr>
+        <w:t xml:space="preserve">Campionato Inglese </w:t>
+      </w:r>
+      <w:r>
+        <w:rPr>
+          <w:rFonts w:ascii="Times New Roman" w:hAnsi="Times New Roman" w:cs="Times New Roman"/>
+          <w:lang w:val="it-IT"/>
+        </w:rPr>
+        <w:sym w:font="Wingdings" w:char="F0E0"/>
+      </w:r>
+      <w:r>
+        <w:rPr>
+          <w:rFonts w:ascii="Times New Roman" w:hAnsi="Times New Roman" w:cs="Times New Roman"/>
+          <w:lang w:val="it-IT"/>
+        </w:rPr>
+        <w:t xml:space="preserve">  28° giornata, </w:t>
+      </w:r>
+      <w:r>
+        <w:rPr>
+          <w:rFonts w:ascii="Times New Roman" w:hAnsi="Times New Roman" w:cs="Times New Roman"/>
+          <w:lang w:val="it-IT"/>
+        </w:rPr>
+        <w:t>vengono rinviate 5 partite</w:t>
       </w:r>
     </w:p>
     <w:p>
@@ -2164,7 +1252,7 @@
           <w:rFonts w:ascii="Times New Roman" w:hAnsi="Times New Roman" w:cs="Times New Roman"/>
           <w:lang w:val="it-IT"/>
         </w:rPr>
-        <w:t xml:space="preserve">Bastia-Lyon </w:t>
+        <w:t xml:space="preserve">Campionato Scozzese </w:t>
       </w:r>
       <w:r>
         <w:rPr>
@@ -2178,37 +1266,28 @@
           <w:rFonts w:ascii="Times New Roman" w:hAnsi="Times New Roman" w:cs="Times New Roman"/>
           <w:lang w:val="it-IT"/>
         </w:rPr>
-        <w:t xml:space="preserve"> </w:t>
-      </w:r>
-      <w:r>
-        <w:rPr>
-          <w:rFonts w:ascii="Times New Roman" w:hAnsi="Times New Roman" w:cs="Times New Roman"/>
-          <w:lang w:val="it-IT"/>
-        </w:rPr>
-        <w:t>33°giornata</w:t>
-      </w:r>
-      <w:r>
-        <w:rPr>
-          <w:rFonts w:ascii="Times New Roman" w:hAnsi="Times New Roman" w:cs="Times New Roman"/>
-          <w:lang w:val="it-IT"/>
-        </w:rPr>
-        <w:t xml:space="preserve"> campionato </w:t>
-      </w:r>
-      <w:proofErr w:type="gramStart"/>
-      <w:r>
-        <w:rPr>
-          <w:rFonts w:ascii="Times New Roman" w:hAnsi="Times New Roman" w:cs="Times New Roman"/>
-          <w:lang w:val="it-IT"/>
-        </w:rPr>
-        <w:t>Francese  (</w:t>
-      </w:r>
-      <w:proofErr w:type="gramEnd"/>
-      <w:r>
-        <w:rPr>
-          <w:rFonts w:ascii="Times New Roman" w:hAnsi="Times New Roman" w:cs="Times New Roman"/>
-          <w:lang w:val="it-IT"/>
-        </w:rPr>
-        <w:t xml:space="preserve">F1) – partita interrotta , non sono presenti risultati parziali </w:t>
+        <w:t xml:space="preserve"> 12 Squadre</w:t>
+      </w:r>
+      <w:r>
+        <w:rPr>
+          <w:rFonts w:ascii="Times New Roman" w:hAnsi="Times New Roman" w:cs="Times New Roman"/>
+          <w:lang w:val="it-IT"/>
+        </w:rPr>
+        <w:t>,</w:t>
+      </w:r>
+      <w:r>
+        <w:rPr>
+          <w:rFonts w:ascii="Times New Roman" w:hAnsi="Times New Roman" w:cs="Times New Roman"/>
+          <w:lang w:val="it-IT"/>
+        </w:rPr>
+        <w:t xml:space="preserve"> 38 giornate in totale</w:t>
+      </w:r>
+      <w:r>
+        <w:rPr>
+          <w:rFonts w:ascii="Times New Roman" w:hAnsi="Times New Roman" w:cs="Times New Roman"/>
+          <w:lang w:val="it-IT"/>
+        </w:rPr>
+        <w:t>.</w:t>
       </w:r>
     </w:p>
     <w:p>
@@ -2225,6 +1304,7 @@
           <w:rFonts w:ascii="Times New Roman" w:hAnsi="Times New Roman" w:cs="Times New Roman"/>
           <w:lang w:val="it-IT"/>
         </w:rPr>
+        <w:lastRenderedPageBreak/>
         <w:t xml:space="preserve">Campionato Greco </w:t>
       </w:r>
       <w:r>
@@ -2239,7 +1319,7 @@
           <w:rFonts w:ascii="Times New Roman" w:hAnsi="Times New Roman" w:cs="Times New Roman"/>
           <w:lang w:val="it-IT"/>
         </w:rPr>
-        <w:t>?</w:t>
+        <w:t xml:space="preserve"> Le prime due giornate vengono completamente rinviate, ma abbiamo supposto semplicemente che la terza giornata fosse la prima e proseguito come se fosse tutto normale.</w:t>
       </w:r>
     </w:p>
     <w:p>
@@ -2256,7 +1336,7 @@
           <w:rFonts w:ascii="Times New Roman" w:hAnsi="Times New Roman" w:cs="Times New Roman"/>
           <w:lang w:val="it-IT"/>
         </w:rPr>
-        <w:t xml:space="preserve">Campionato Inglese </w:t>
+        <w:t xml:space="preserve">Quesito 4 </w:t>
       </w:r>
       <w:r>
         <w:rPr>
@@ -2270,33 +1350,10 @@
           <w:rFonts w:ascii="Times New Roman" w:hAnsi="Times New Roman" w:cs="Times New Roman"/>
           <w:lang w:val="it-IT"/>
         </w:rPr>
-        <w:t xml:space="preserve">  28° </w:t>
-      </w:r>
-      <w:proofErr w:type="spellStart"/>
-      <w:proofErr w:type="gramStart"/>
-      <w:r>
-        <w:rPr>
-          <w:rFonts w:ascii="Times New Roman" w:hAnsi="Times New Roman" w:cs="Times New Roman"/>
-          <w:lang w:val="it-IT"/>
-        </w:rPr>
-        <w:t>giorntata</w:t>
-      </w:r>
-      <w:proofErr w:type="spellEnd"/>
-      <w:r>
-        <w:rPr>
-          <w:rFonts w:ascii="Times New Roman" w:hAnsi="Times New Roman" w:cs="Times New Roman"/>
-          <w:lang w:val="it-IT"/>
-        </w:rPr>
-        <w:t>,  vengono</w:t>
-      </w:r>
-      <w:proofErr w:type="gramEnd"/>
-      <w:r>
-        <w:rPr>
-          <w:rFonts w:ascii="Times New Roman" w:hAnsi="Times New Roman" w:cs="Times New Roman"/>
-          <w:lang w:val="it-IT"/>
-        </w:rPr>
-        <w:t xml:space="preserve"> rinviate 5 partite</w:t>
-      </w:r>
+        <w:t xml:space="preserve"> Se la squadra selezionata alla giornata k, nelle ultime 5 giornate ha avuto delle partite rinviate esse non vengono stampate. Per es. Campionato Scozzese, 15° giornata, squadra Aberdeen (2 partite rinviate nelle ultime 5 giornate, vengono stampati solo 3 risultati).</w:t>
+      </w:r>
+      <w:bookmarkStart w:id="0" w:name="_GoBack"/>
+      <w:bookmarkEnd w:id="0"/>
     </w:p>
     <w:p>
       <w:pPr>
@@ -2307,41 +1364,9 @@
           <w:lang w:val="it-IT"/>
         </w:rPr>
       </w:pPr>
-      <w:r>
-        <w:rPr>
-          <w:rFonts w:ascii="Times New Roman" w:hAnsi="Times New Roman" w:cs="Times New Roman"/>
-          <w:lang w:val="it-IT"/>
-        </w:rPr>
-        <w:t xml:space="preserve">Campionato Scozzese </w:t>
-      </w:r>
-      <w:r>
-        <w:rPr>
-          <w:rFonts w:ascii="Times New Roman" w:hAnsi="Times New Roman" w:cs="Times New Roman"/>
-          <w:lang w:val="it-IT"/>
-        </w:rPr>
-        <w:sym w:font="Wingdings" w:char="F0E0"/>
-      </w:r>
-      <w:r>
-        <w:rPr>
-          <w:rFonts w:ascii="Times New Roman" w:hAnsi="Times New Roman" w:cs="Times New Roman"/>
-          <w:lang w:val="it-IT"/>
-        </w:rPr>
-        <w:t xml:space="preserve"> 12 Squadre 38 giornate in totale</w:t>
-      </w:r>
-    </w:p>
-    <w:p>
-      <w:pPr>
-        <w:ind w:left="360"/>
-        <w:jc w:val="both"/>
-        <w:rPr>
-          <w:rFonts w:ascii="Times New Roman" w:hAnsi="Times New Roman" w:cs="Times New Roman"/>
-          <w:lang w:val="it-IT"/>
-        </w:rPr>
-      </w:pPr>
-    </w:p>
-    <w:p>
-      <w:pPr>
-        <w:ind w:left="360"/>
+    </w:p>
+    <w:p>
+      <w:pPr>
         <w:jc w:val="both"/>
         <w:rPr>
           <w:rFonts w:ascii="Times New Roman" w:hAnsi="Times New Roman" w:cs="Times New Roman"/>
@@ -2431,8 +1456,8 @@
 </file>
 
 <file path=word/numbering.xml><?xml version="1.0" encoding="utf-8"?>
-<w:numbering xmlns:wpc="http://schemas.microsoft.com/office/word/2010/wordprocessingCanvas" xmlns:cx="http://schemas.microsoft.com/office/drawing/2014/chartex" xmlns:cx1="http://schemas.microsoft.com/office/drawing/2015/9/8/chartex" xmlns:cx2="http://schemas.microsoft.com/office/drawing/2015/10/21/chartex" xmlns:cx3="http://schemas.microsoft.com/office/drawing/2016/5/9/chartex" xmlns:cx4="http://schemas.microsoft.com/office/drawing/2016/5/10/chartex" xmlns:cx5="http://schemas.microsoft.com/office/drawing/2016/5/11/chartex" xmlns:cx6="http://schemas.microsoft.com/office/drawing/2016/5/12/chartex" xmlns:cx7="http://schemas.microsoft.com/office/drawing/2016/5/13/chartex" xmlns:cx8="http://schemas.microsoft.com/office/drawing/2016/5/14/chartex" xmlns:mc="http://schemas.openxmlformats.org/markup-compatibility/2006" xmlns:aink="http://schemas.microsoft.com/office/drawing/2016/ink" xmlns:am3d="http://schemas.microsoft.com/office/drawing/2017/model3d" xmlns:o="urn:schemas-microsoft-com:office:office" xmlns:r="http://schemas.openxmlformats.org/officeDocument/2006/relationships" xmlns:m="http://schemas.openxmlformats.org/officeDocument/2006/math" xmlns:v="urn:schemas-microsoft-com:vml" xmlns:wp14="http://schemas.microsoft.com/office/word/2010/wordprocessingDrawing" xmlns:wp="http://schemas.openxmlformats.org/drawingml/2006/wordprocessingDrawing" xmlns:w10="urn:schemas-microsoft-com:office:word" xmlns:w="http://schemas.openxmlformats.org/wordprocessingml/2006/main" xmlns:w14="http://schemas.microsoft.com/office/word/2010/wordml" xmlns:w15="http://schemas.microsoft.com/office/word/2012/wordml" xmlns:w16cid="http://schemas.microsoft.com/office/word/2016/wordml/cid" xmlns:w16se="http://schemas.microsoft.com/office/word/2015/wordml/symex" xmlns:wpg="http://schemas.microsoft.com/office/word/2010/wordprocessingGroup" xmlns:wpi="http://schemas.microsoft.com/office/word/2010/wordprocessingInk" xmlns:wne="http://schemas.microsoft.com/office/word/2006/wordml" xmlns:wps="http://schemas.microsoft.com/office/word/2010/wordprocessingShape" mc:Ignorable="w14 w15 w16se w16cid wp14">
-  <w:abstractNum w:abstractNumId="0" w15:restartNumberingAfterBreak="0">
+<w:numbering xmlns:wpc="http://schemas.microsoft.com/office/word/2010/wordprocessingCanvas" xmlns:mo="http://schemas.microsoft.com/office/mac/office/2008/main" xmlns:mc="http://schemas.openxmlformats.org/markup-compatibility/2006" xmlns:mv="urn:schemas-microsoft-com:mac:vml" xmlns:o="urn:schemas-microsoft-com:office:office" xmlns:r="http://schemas.openxmlformats.org/officeDocument/2006/relationships" xmlns:m="http://schemas.openxmlformats.org/officeDocument/2006/math" xmlns:v="urn:schemas-microsoft-com:vml" xmlns:wp14="http://schemas.microsoft.com/office/word/2010/wordprocessingDrawing" xmlns:wp="http://schemas.openxmlformats.org/drawingml/2006/wordprocessingDrawing" xmlns:w10="urn:schemas-microsoft-com:office:word" xmlns:w="http://schemas.openxmlformats.org/wordprocessingml/2006/main" xmlns:w14="http://schemas.microsoft.com/office/word/2010/wordml" xmlns:w15="http://schemas.microsoft.com/office/word/2012/wordml" xmlns:wpg="http://schemas.microsoft.com/office/word/2010/wordprocessingGroup" xmlns:wpi="http://schemas.microsoft.com/office/word/2010/wordprocessingInk" xmlns:wne="http://schemas.microsoft.com/office/word/2006/wordml" xmlns:wps="http://schemas.microsoft.com/office/word/2010/wordprocessingShape" mc:Ignorable="w14 w15 wp14">
+  <w:abstractNum w:abstractNumId="0">
     <w:nsid w:val="27F05E99"/>
     <w:multiLevelType w:val="hybridMultilevel"/>
     <w:tmpl w:val="B3648864"/>
@@ -2529,7 +1554,7 @@
 </file>
 
 <file path=word/styles.xml><?xml version="1.0" encoding="utf-8"?>
-<w:styles xmlns:mc="http://schemas.openxmlformats.org/markup-compatibility/2006" xmlns:r="http://schemas.openxmlformats.org/officeDocument/2006/relationships" xmlns:w="http://schemas.openxmlformats.org/wordprocessingml/2006/main" xmlns:w14="http://schemas.microsoft.com/office/word/2010/wordml" xmlns:w15="http://schemas.microsoft.com/office/word/2012/wordml" xmlns:w16cid="http://schemas.microsoft.com/office/word/2016/wordml/cid" xmlns:w16se="http://schemas.microsoft.com/office/word/2015/wordml/symex" mc:Ignorable="w14 w15 w16se w16cid">
+<w:styles xmlns:mc="http://schemas.openxmlformats.org/markup-compatibility/2006" xmlns:r="http://schemas.openxmlformats.org/officeDocument/2006/relationships" xmlns:w="http://schemas.openxmlformats.org/wordprocessingml/2006/main" xmlns:w14="http://schemas.microsoft.com/office/word/2010/wordml" xmlns:w15="http://schemas.microsoft.com/office/word/2012/wordml" mc:Ignorable="w14 w15">
   <w:docDefaults>
     <w:rPrDefault>
       <w:rPr>
@@ -2541,7 +1566,7 @@
     </w:rPrDefault>
     <w:pPrDefault/>
   </w:docDefaults>
-  <w:latentStyles w:defLockedState="0" w:defUIPriority="99" w:defSemiHidden="0" w:defUnhideWhenUsed="0" w:defQFormat="0" w:count="375">
+  <w:latentStyles w:defLockedState="0" w:defUIPriority="99" w:defSemiHidden="0" w:defUnhideWhenUsed="0" w:defQFormat="0" w:count="382">
     <w:lsdException w:name="Normal" w:uiPriority="0" w:qFormat="1"/>
     <w:lsdException w:name="heading 1" w:uiPriority="9" w:qFormat="1"/>
     <w:lsdException w:name="heading 2" w:semiHidden="1" w:uiPriority="9" w:unhideWhenUsed="1" w:qFormat="1"/>

</xml_diff>